<commit_message>
update files for resubmission
</commit_message>
<xml_diff>
--- a/--MANUSCRIPT--/Ctherm_thermo_analysis_3_10_19 DO.docx
+++ b/--MANUSCRIPT--/Ctherm_thermo_analysis_3_10_19 DO.docx
@@ -1,6 +1,6 @@
 
 <file path=word/document.xml><?xml version="1.0" encoding="utf-8"?>
-<w:document xmlns:wpc="http://schemas.microsoft.com/office/word/2010/wordprocessingCanvas" xmlns:cx="http://schemas.microsoft.com/office/drawing/2014/chartex" xmlns:cx1="http://schemas.microsoft.com/office/drawing/2015/9/8/chartex" xmlns:cx2="http://schemas.microsoft.com/office/drawing/2015/10/21/chartex" xmlns:cx3="http://schemas.microsoft.com/office/drawing/2016/5/9/chartex" xmlns:cx4="http://schemas.microsoft.com/office/drawing/2016/5/10/chartex" xmlns:cx5="http://schemas.microsoft.com/office/drawing/2016/5/11/chartex" xmlns:cx6="http://schemas.microsoft.com/office/drawing/2016/5/12/chartex" xmlns:cx7="http://schemas.microsoft.com/office/drawing/2016/5/13/chartex" xmlns:cx8="http://schemas.microsoft.com/office/drawing/2016/5/14/chartex" xmlns:mc="http://schemas.openxmlformats.org/markup-compatibility/2006" xmlns:aink="http://schemas.microsoft.com/office/drawing/2016/ink" xmlns:am3d="http://schemas.microsoft.com/office/drawing/2017/model3d" xmlns:o="urn:schemas-microsoft-com:office:office" xmlns:r="http://schemas.openxmlformats.org/officeDocument/2006/relationships" xmlns:m="http://schemas.openxmlformats.org/officeDocument/2006/math" xmlns:v="urn:schemas-microsoft-com:vml" xmlns:wp14="http://schemas.microsoft.com/office/word/2010/wordprocessingDrawing" xmlns:wp="http://schemas.openxmlformats.org/drawingml/2006/wordprocessingDrawing" xmlns:w10="urn:schemas-microsoft-com:office:word" xmlns:w="http://schemas.openxmlformats.org/wordprocessingml/2006/main" xmlns:w14="http://schemas.microsoft.com/office/word/2010/wordml" xmlns:w15="http://schemas.microsoft.com/office/word/2012/wordml" xmlns:w16cid="http://schemas.microsoft.com/office/word/2016/wordml/cid" xmlns:w16se="http://schemas.microsoft.com/office/word/2015/wordml/symex" xmlns:wpg="http://schemas.microsoft.com/office/word/2010/wordprocessingGroup" xmlns:wpi="http://schemas.microsoft.com/office/word/2010/wordprocessingInk" xmlns:wne="http://schemas.microsoft.com/office/word/2006/wordml" xmlns:wps="http://schemas.microsoft.com/office/word/2010/wordprocessingShape" mc:Ignorable="w14 w15 w16se w16cid wp14">
+<w:document xmlns:wpc="http://schemas.microsoft.com/office/word/2010/wordprocessingCanvas" xmlns:mo="http://schemas.microsoft.com/office/mac/office/2008/main" xmlns:mc="http://schemas.openxmlformats.org/markup-compatibility/2006" xmlns:mv="urn:schemas-microsoft-com:mac:vml" xmlns:o="urn:schemas-microsoft-com:office:office" xmlns:r="http://schemas.openxmlformats.org/officeDocument/2006/relationships" xmlns:m="http://schemas.openxmlformats.org/officeDocument/2006/math" xmlns:v="urn:schemas-microsoft-com:vml" xmlns:wp14="http://schemas.microsoft.com/office/word/2010/wordprocessingDrawing" xmlns:wp="http://schemas.openxmlformats.org/drawingml/2006/wordprocessingDrawing" xmlns:w10="urn:schemas-microsoft-com:office:word" xmlns:w="http://schemas.openxmlformats.org/wordprocessingml/2006/main" xmlns:w14="http://schemas.microsoft.com/office/word/2010/wordml" xmlns:w15="http://schemas.microsoft.com/office/word/2012/wordml" xmlns:wpg="http://schemas.microsoft.com/office/word/2010/wordprocessingGroup" xmlns:wpi="http://schemas.microsoft.com/office/word/2010/wordprocessingInk" xmlns:wne="http://schemas.microsoft.com/office/word/2006/wordml" xmlns:wps="http://schemas.microsoft.com/office/word/2010/wordprocessingShape" mc:Ignorable="w14 w15 wp14">
   <w:body>
     <w:p>
       <w:pPr>
@@ -1361,23 +1361,23 @@
       <w:r>
         <w:rPr>
           <w:bCs/>
-          <w:color w:val="FF0000"/>
-        </w:rPr>
-        <w:t>five reactions (PFK, FBA, GAPDH, ALDH and ADH)</w:t>
-      </w:r>
-      <w:r>
-        <w:rPr>
-          <w:bCs/>
-          <w:color w:val="FF0000"/>
-        </w:rPr>
-        <w:t xml:space="preserve"> </w:t>
-      </w:r>
-      <w:r>
-        <w:rPr>
-          <w:bCs/>
-          <w:color w:val="000000" w:themeColor="text1"/>
-        </w:rPr>
-        <w:t>which act as</w:t>
+          <w:color w:val="000000" w:themeColor="text1"/>
+        </w:rPr>
+        <w:t xml:space="preserve">five reactions (PFK, FBA, GAPDH, ALDH and ADH) </w:t>
+      </w:r>
+      <w:r>
+        <w:rPr>
+          <w:bCs/>
+          <w:color w:val="000000" w:themeColor="text1"/>
+        </w:rPr>
+        <w:t xml:space="preserve">which act </w:t>
+      </w:r>
+      <w:r>
+        <w:rPr>
+          <w:bCs/>
+          <w:color w:val="000000" w:themeColor="text1"/>
+        </w:rPr>
+        <w:t>as</w:t>
       </w:r>
       <w:r>
         <w:rPr>
@@ -1795,24 +1795,13 @@
         </w:rPr>
         <w:t xml:space="preserve">ethanol production </w:t>
       </w:r>
-      <w:del w:id="0" w:author="Dan Olson" w:date="2019-03-11T09:09:00Z">
-        <w:r>
-          <w:rPr>
-            <w:bCs/>
-            <w:color w:val="000000" w:themeColor="text1"/>
-          </w:rPr>
-          <w:delText>with a similar</w:delText>
-        </w:r>
-      </w:del>
-      <w:ins w:id="1" w:author="Dan Olson" w:date="2019-03-11T09:09:00Z">
-        <w:r>
-          <w:rPr>
-            <w:bCs/>
-            <w:color w:val="000000" w:themeColor="text1"/>
-          </w:rPr>
-          <w:t>that balances</w:t>
-        </w:r>
-      </w:ins>
+      <w:r>
+        <w:rPr>
+          <w:bCs/>
+          <w:color w:val="000000" w:themeColor="text1"/>
+        </w:rPr>
+        <w:t>that balances</w:t>
+      </w:r>
       <w:r>
         <w:rPr>
           <w:bCs/>
@@ -1820,15 +1809,21 @@
         </w:rPr>
         <w:t xml:space="preserve"> MDF</w:t>
       </w:r>
-      <w:ins w:id="2" w:author="Dan Olson" w:date="2019-03-11T09:10:00Z">
-        <w:r>
-          <w:rPr>
-            <w:bCs/>
-            <w:color w:val="000000" w:themeColor="text1"/>
-          </w:rPr>
-          <w:t xml:space="preserve"> improvements with </w:t>
-        </w:r>
-      </w:ins>
+      <w:r>
+        <w:rPr>
+          <w:bCs/>
+          <w:color w:val="000000" w:themeColor="text1"/>
+        </w:rPr>
+        <w:t xml:space="preserve"> improvements </w:t>
+      </w:r>
+      <w:proofErr w:type="gramStart"/>
+      <w:r>
+        <w:rPr>
+          <w:bCs/>
+          <w:color w:val="000000" w:themeColor="text1"/>
+        </w:rPr>
+        <w:t xml:space="preserve">with </w:t>
+      </w:r>
       <w:r>
         <w:rPr>
           <w:bCs/>
@@ -1836,67 +1831,34 @@
         </w:rPr>
         <w:t xml:space="preserve"> </w:t>
       </w:r>
-      <w:del w:id="3" w:author="Dan Olson" w:date="2019-03-11T09:10:00Z">
-        <w:r>
-          <w:rPr>
-            <w:bCs/>
-            <w:color w:val="000000" w:themeColor="text1"/>
-          </w:rPr>
-          <w:delText>but</w:delText>
-        </w:r>
-        <w:r>
-          <w:rPr>
-            <w:bCs/>
-            <w:color w:val="000000" w:themeColor="text1"/>
-          </w:rPr>
-          <w:delText xml:space="preserve"> </w:delText>
-        </w:r>
-        <w:r>
-          <w:rPr>
-            <w:bCs/>
-            <w:color w:val="000000" w:themeColor="text1"/>
-          </w:rPr>
-          <w:delText xml:space="preserve">higher </w:delText>
-        </w:r>
-      </w:del>
-      <w:r>
-        <w:rPr>
-          <w:bCs/>
-          <w:color w:val="000000" w:themeColor="text1"/>
-        </w:rPr>
-        <w:t>ATP generation</w:t>
-      </w:r>
-      <w:ins w:id="4" w:author="Dan Olson" w:date="2019-03-11T09:11:00Z">
-        <w:r>
-          <w:rPr>
-            <w:bCs/>
-            <w:color w:val="000000" w:themeColor="text1"/>
-          </w:rPr>
-          <w:t>, and appears to functionally reproduce</w:t>
-        </w:r>
-      </w:ins>
-      <w:r>
-        <w:rPr>
-          <w:bCs/>
-          <w:color w:val="000000" w:themeColor="text1"/>
-        </w:rPr>
-        <w:t xml:space="preserve"> </w:t>
-      </w:r>
-      <w:del w:id="5" w:author="Dan Olson" w:date="2019-03-11T09:11:00Z">
-        <w:r>
-          <w:rPr>
-            <w:bCs/>
-            <w:color w:val="000000" w:themeColor="text1"/>
-          </w:rPr>
-          <w:delText xml:space="preserve">than </w:delText>
-        </w:r>
-      </w:del>
-      <w:r>
-        <w:rPr>
-          <w:bCs/>
-          <w:color w:val="000000" w:themeColor="text1"/>
-        </w:rPr>
-        <w:t>the</w:t>
+      <w:r>
+        <w:rPr>
+          <w:bCs/>
+          <w:color w:val="000000" w:themeColor="text1"/>
+        </w:rPr>
+        <w:t>ATP</w:t>
+      </w:r>
+      <w:proofErr w:type="gramEnd"/>
+      <w:r>
+        <w:rPr>
+          <w:bCs/>
+          <w:color w:val="000000" w:themeColor="text1"/>
+        </w:rPr>
+        <w:t xml:space="preserve"> generation</w:t>
+      </w:r>
+      <w:r>
+        <w:rPr>
+          <w:bCs/>
+          <w:color w:val="000000" w:themeColor="text1"/>
+        </w:rPr>
+        <w:t>, and appears to functionally reproduce</w:t>
+      </w:r>
+      <w:r>
+        <w:rPr>
+          <w:bCs/>
+          <w:color w:val="000000" w:themeColor="text1"/>
+        </w:rPr>
+        <w:t xml:space="preserve"> the</w:t>
       </w:r>
       <w:r>
         <w:rPr>
@@ -1912,6 +1874,7 @@
         </w:rPr>
         <w:t xml:space="preserve"> ethanologen </w:t>
       </w:r>
+      <w:proofErr w:type="spellStart"/>
       <w:r>
         <w:rPr>
           <w:bCs/>
@@ -1920,26 +1883,15 @@
         </w:rPr>
         <w:t>T</w:t>
       </w:r>
-      <w:ins w:id="6" w:author="Dan Olson" w:date="2019-03-11T09:12:00Z">
-        <w:r>
-          <w:rPr>
-            <w:bCs/>
-            <w:i/>
-            <w:color w:val="000000" w:themeColor="text1"/>
-          </w:rPr>
-          <w:t>hermoanaerobacterium</w:t>
-        </w:r>
-      </w:ins>
-      <w:del w:id="7" w:author="Dan Olson" w:date="2019-03-11T09:12:00Z">
-        <w:r>
-          <w:rPr>
-            <w:bCs/>
-            <w:i/>
-            <w:color w:val="000000" w:themeColor="text1"/>
-          </w:rPr>
-          <w:delText>.</w:delText>
-        </w:r>
-      </w:del>
+      <w:r>
+        <w:rPr>
+          <w:bCs/>
+          <w:i/>
+          <w:color w:val="000000" w:themeColor="text1"/>
+        </w:rPr>
+        <w:t>hermoanaerobacterium</w:t>
+      </w:r>
+      <w:proofErr w:type="spellEnd"/>
       <w:r>
         <w:rPr>
           <w:bCs/>
@@ -2634,15 +2586,13 @@
         </w:rPr>
         <w:t xml:space="preserve"> </w:t>
       </w:r>
-      <w:ins w:id="8" w:author="Dan Olson" w:date="2019-03-11T09:17:00Z">
-        <w:r>
-          <w:rPr>
-            <w:bCs/>
-            <w:color w:val="000000" w:themeColor="text1"/>
-          </w:rPr>
-          <w:t xml:space="preserve">in </w:t>
-        </w:r>
-      </w:ins>
+      <w:r>
+        <w:rPr>
+          <w:bCs/>
+          <w:color w:val="000000" w:themeColor="text1"/>
+        </w:rPr>
+        <w:t xml:space="preserve">in </w:t>
+      </w:r>
       <w:r>
         <w:rPr>
           <w:bCs/>
@@ -2665,32 +2615,20 @@
         </w:rPr>
         <w:t>C. thermocellum</w:t>
       </w:r>
-      <w:ins w:id="9" w:author="Dan Olson" w:date="2019-03-11T09:17:00Z">
-        <w:r>
-          <w:rPr>
-            <w:bCs/>
-            <w:i/>
-            <w:color w:val="000000" w:themeColor="text1"/>
-          </w:rPr>
-          <w:t>,</w:t>
-        </w:r>
-      </w:ins>
-      <w:del w:id="10" w:author="Dan Olson" w:date="2019-03-11T09:13:00Z">
-        <w:r>
-          <w:rPr>
-            <w:bCs/>
-            <w:i/>
-            <w:color w:val="000000" w:themeColor="text1"/>
-          </w:rPr>
-          <w:delText>’s</w:delText>
-        </w:r>
-      </w:del>
       <w:r>
         <w:rPr>
           <w:bCs/>
           <w:i/>
           <w:color w:val="000000" w:themeColor="text1"/>
         </w:rPr>
+        <w:t>,</w:t>
+      </w:r>
+      <w:r>
+        <w:rPr>
+          <w:bCs/>
+          <w:i/>
+          <w:color w:val="000000" w:themeColor="text1"/>
+        </w:rPr>
         <w:t xml:space="preserve"> </w:t>
       </w:r>
       <w:r>
@@ -2735,31 +2673,20 @@
         </w:rPr>
         <w:t xml:space="preserve">lower than </w:t>
       </w:r>
-      <w:del w:id="11" w:author="Dan Olson" w:date="2019-03-11T09:19:00Z">
-        <w:r>
-          <w:rPr>
-            <w:bCs/>
-            <w:color w:val="000000" w:themeColor="text1"/>
-          </w:rPr>
-          <w:delText xml:space="preserve">its </w:delText>
-        </w:r>
-      </w:del>
-      <w:ins w:id="12" w:author="Dan Olson" w:date="2019-03-11T09:19:00Z">
-        <w:r>
-          <w:rPr>
-            <w:bCs/>
-            <w:color w:val="000000" w:themeColor="text1"/>
-          </w:rPr>
-          <w:t>the organism’s</w:t>
-        </w:r>
-        <w:r>
-          <w:rPr>
-            <w:bCs/>
-            <w:color w:val="000000" w:themeColor="text1"/>
-          </w:rPr>
-          <w:t xml:space="preserve"> </w:t>
-        </w:r>
-      </w:ins>
+      <w:r>
+        <w:rPr>
+          <w:bCs/>
+          <w:color w:val="000000" w:themeColor="text1"/>
+        </w:rPr>
+        <w:t>the organism’s</w:t>
+      </w:r>
+      <w:r>
+        <w:rPr>
+          <w:bCs/>
+          <w:color w:val="000000" w:themeColor="text1"/>
+        </w:rPr>
+        <w:t xml:space="preserve"> </w:t>
+      </w:r>
       <w:r>
         <w:rPr>
           <w:bCs/>
@@ -2767,15 +2694,13 @@
         </w:rPr>
         <w:t xml:space="preserve">tolerance limit </w:t>
       </w:r>
-      <w:ins w:id="13" w:author="Dan Olson" w:date="2019-03-11T09:13:00Z">
-        <w:r>
-          <w:rPr>
-            <w:bCs/>
-            <w:color w:val="000000" w:themeColor="text1"/>
-          </w:rPr>
-          <w:t>(</w:t>
-        </w:r>
-      </w:ins>
+      <w:r>
+        <w:rPr>
+          <w:bCs/>
+          <w:color w:val="000000" w:themeColor="text1"/>
+        </w:rPr>
+        <w:t>(</w:t>
+      </w:r>
       <w:r>
         <w:rPr>
           <w:bCs/>
@@ -2783,15 +2708,20 @@
         </w:rPr>
         <w:t>referred to as “titer gap”</w:t>
       </w:r>
-      <w:ins w:id="14" w:author="Dan Olson" w:date="2019-03-11T09:14:00Z">
-        <w:r>
-          <w:rPr>
-            <w:bCs/>
-            <w:color w:val="000000" w:themeColor="text1"/>
-          </w:rPr>
-          <w:t>)</w:t>
-        </w:r>
-      </w:ins>
+      <w:r>
+        <w:rPr>
+          <w:bCs/>
+          <w:color w:val="000000" w:themeColor="text1"/>
+        </w:rPr>
+        <w:t>)</w:t>
+      </w:r>
+      <w:r>
+        <w:rPr>
+          <w:bCs/>
+          <w:color w:val="000000" w:themeColor="text1"/>
+        </w:rPr>
+        <w:t xml:space="preserve"> preventing its wide-spread industrial adoption</w:t>
+      </w:r>
       <w:r>
         <w:rPr>
           <w:bCs/>
@@ -2799,103 +2729,42 @@
         </w:rPr>
         <w:t xml:space="preserve"> </w:t>
       </w:r>
-      <w:del w:id="15" w:author="Dan Olson" w:date="2019-03-11T09:14:00Z">
-        <w:r>
-          <w:rPr>
-            <w:bCs/>
-            <w:color w:val="000000" w:themeColor="text1"/>
-          </w:rPr>
-          <w:fldChar w:fldCharType="begin"/>
-        </w:r>
-        <w:r>
-          <w:rPr>
-            <w:bCs/>
-            <w:color w:val="000000" w:themeColor="text1"/>
-          </w:rPr>
-          <w:delInstrText xml:space="preserve"> ADDIN EN.CITE &lt;EndNote&gt;&lt;Cite&gt;&lt;Author&gt;Olson&lt;/Author&gt;&lt;Year&gt;2012&lt;/Year&gt;&lt;RecNum&gt;589&lt;/RecNum&gt;&lt;DisplayText&gt;(Olson et al., 2012)&lt;/DisplayText&gt;&lt;record&gt;&lt;rec-number&gt;589&lt;/rec-number&gt;&lt;foreign-keys&gt;&lt;key app="EN" db-id="rde2ee5zc0dwsbez5pg5s2ztd5fdfsdpvexd" timestamp="1551555873"&gt;589&lt;/key&gt;&lt;/foreign-keys&gt;&lt;ref-type name="Journal Article"&gt;17&lt;/ref-type&gt;&lt;contributors&gt;&lt;authors&gt;&lt;author&gt;Olson, D. G.&lt;/author&gt;&lt;author&gt;McBride, J. E.&lt;/author&gt;&lt;author&gt;Shaw, A. J.&lt;/author&gt;&lt;author&gt;Lynd, L. R.&lt;/author&gt;&lt;/authors&gt;&lt;/contributors&gt;&lt;auth-address&gt;Dartmouth Coll, Thayer Sch Engn, Hanover, NH 03755 USA&amp;#xD;Mascoma Corp, Lebanon, NH 03766 USA&amp;#xD;Dartmouth Coll, Dept Biol, Hanover, NH 03755 USA&amp;#xD;BioEnergy Sci Ctr, Oak Ridge, TN 37830 USA&lt;/auth-address&gt;&lt;titles&gt;&lt;title&gt;Recent progress in consolidated bioprocessing&lt;/title&gt;&lt;secondary-title&gt;Current Opinion in Biotechnology&lt;/secondary-title&gt;&lt;alt-title&gt;Curr Opin Biotech&lt;/alt-title&gt;&lt;/titles&gt;&lt;periodical&gt;&lt;full-title&gt;Current Opinion in Biotechnology&lt;/full-title&gt;&lt;abbr-1&gt;Curr Opin Biotech&lt;/abbr-1&gt;&lt;/periodical&gt;&lt;alt-periodical&gt;&lt;full-title&gt;Current Opinion in Biotechnology&lt;/full-title&gt;&lt;abbr-1&gt;Curr Opin Biotech&lt;/abbr-1&gt;&lt;/alt-periodical&gt;&lt;pages&gt;396-405&lt;/pages&gt;&lt;volume&gt;23&lt;/volume&gt;&lt;number&gt;3&lt;/number&gt;&lt;keywords&gt;&lt;keyword&gt;quantitative proteomic analysis&lt;/keyword&gt;&lt;keyword&gt;structure-guided recombination&lt;/keyword&gt;&lt;keyword&gt;direct ethanol-production&lt;/keyword&gt;&lt;keyword&gt;thermophilum dsm 6725&lt;/keyword&gt;&lt;keyword&gt;saccharomyces-cerevisiae&lt;/keyword&gt;&lt;keyword&gt;clostridium-thermocellum&lt;/keyword&gt;&lt;keyword&gt;trichoderma-reesei&lt;/keyword&gt;&lt;keyword&gt;cellulose hydrolysis&lt;/keyword&gt;&lt;keyword&gt;microbial-production&lt;/keyword&gt;&lt;keyword&gt;cellobiohydrolase-i&lt;/keyword&gt;&lt;/keywords&gt;&lt;dates&gt;&lt;year&gt;2012&lt;/year&gt;&lt;pub-dates&gt;&lt;date&gt;Jun&lt;/date&gt;&lt;/pub-dates&gt;&lt;/dates&gt;&lt;isbn&gt;0958-1669&lt;/isbn&gt;&lt;accession-num&gt;WOS:000305862100014&lt;/accession-num&gt;&lt;urls&gt;&lt;related-urls&gt;&lt;url&gt;&amp;lt;Go to ISI&amp;gt;://WOS:000305862100014&lt;/url&gt;&lt;/related-urls&gt;&lt;/urls&gt;&lt;electronic-resource-num&gt;10.1016/j.copbio.2011.11.026&lt;/electronic-resource-num&gt;&lt;language&gt;English&lt;/language&gt;&lt;/record&gt;&lt;/Cite&gt;&lt;/EndNote&gt;</w:delInstrText>
-        </w:r>
-        <w:r>
-          <w:rPr>
-            <w:bCs/>
-            <w:color w:val="000000" w:themeColor="text1"/>
-          </w:rPr>
-          <w:fldChar w:fldCharType="separate"/>
-        </w:r>
-        <w:r>
-          <w:rPr>
-            <w:bCs/>
-            <w:noProof/>
-            <w:color w:val="000000" w:themeColor="text1"/>
-          </w:rPr>
-          <w:delText>(Olson et al., 2012)</w:delText>
-        </w:r>
-        <w:r>
-          <w:rPr>
-            <w:bCs/>
-            <w:color w:val="000000" w:themeColor="text1"/>
-          </w:rPr>
-          <w:fldChar w:fldCharType="end"/>
-        </w:r>
-        <w:r>
-          <w:rPr>
-            <w:bCs/>
-            <w:color w:val="000000" w:themeColor="text1"/>
-          </w:rPr>
-          <w:delText xml:space="preserve"> </w:delText>
-        </w:r>
-      </w:del>
-      <w:r>
-        <w:rPr>
-          <w:bCs/>
-          <w:color w:val="000000" w:themeColor="text1"/>
-        </w:rPr>
-        <w:t>preventing its wide-spread industrial adoption</w:t>
-      </w:r>
-      <w:ins w:id="16" w:author="Dan Olson" w:date="2019-03-11T09:14:00Z">
-        <w:r>
-          <w:rPr>
-            <w:bCs/>
-            <w:color w:val="000000" w:themeColor="text1"/>
-          </w:rPr>
-          <w:t xml:space="preserve"> </w:t>
-        </w:r>
-        <w:r>
-          <w:rPr>
-            <w:bCs/>
-            <w:color w:val="000000" w:themeColor="text1"/>
-          </w:rPr>
-          <w:fldChar w:fldCharType="begin"/>
-        </w:r>
-        <w:r>
-          <w:rPr>
-            <w:bCs/>
-            <w:color w:val="000000" w:themeColor="text1"/>
-          </w:rPr>
-          <w:instrText xml:space="preserve"> ADDIN EN.CITE &lt;EndNote&gt;&lt;Cite&gt;&lt;Author&gt;Olson&lt;/Author&gt;&lt;Year&gt;2012&lt;/Year&gt;&lt;RecNum&gt;589&lt;/RecNum&gt;&lt;DisplayText&gt;(Olson et al., 2012)&lt;/DisplayText&gt;&lt;record&gt;&lt;rec-number&gt;589&lt;/rec-number&gt;&lt;foreign-keys&gt;&lt;key app="EN" db-id="rde2ee5zc0dwsbez5pg5s2ztd5fdfsdpvexd" timestamp="1551555873"&gt;589&lt;/key&gt;&lt;/foreign-keys&gt;&lt;ref-type name="Journal Article"&gt;17&lt;/ref-type&gt;&lt;contributors&gt;&lt;authors&gt;&lt;author&gt;Olson, D. G.&lt;/author&gt;&lt;author&gt;McBride, J. E.&lt;/author&gt;&lt;author&gt;Shaw, A. J.&lt;/author&gt;&lt;author&gt;Lynd, L. R.&lt;/author&gt;&lt;/authors&gt;&lt;/contributors&gt;&lt;auth-address&gt;Dartmouth Coll, Thayer Sch Engn, Hanover, NH 03755 USA&amp;#xD;Mascoma Corp, Lebanon, NH 03766 USA&amp;#xD;Dartmouth Coll, Dept Biol, Hanover, NH 03755 USA&amp;#xD;BioEnergy Sci Ctr, Oak Ridge, TN 37830 USA&lt;/auth-address&gt;&lt;titles&gt;&lt;title&gt;Recent progress in consolidated bioprocessing&lt;/title&gt;&lt;secondary-title&gt;Current Opinion in Biotechnology&lt;/secondary-title&gt;&lt;alt-title&gt;Curr Opin Biotech&lt;/alt-title&gt;&lt;/titles&gt;&lt;periodical&gt;&lt;full-title&gt;Current Opinion in Biotechnology&lt;/full-title&gt;&lt;abbr-1&gt;Curr Opin Biotech&lt;/abbr-1&gt;&lt;/periodical&gt;&lt;alt-periodical&gt;&lt;full-title&gt;Current Opinion in Biotechnology&lt;/full-title&gt;&lt;abbr-1&gt;Curr Opin Biotech&lt;/abbr-1&gt;&lt;/alt-periodical&gt;&lt;pages&gt;396-405&lt;/pages&gt;&lt;volume&gt;23&lt;/volume&gt;&lt;number&gt;3&lt;/number&gt;&lt;keywords&gt;&lt;keyword&gt;quantitative proteomic analysis&lt;/keyword&gt;&lt;keyword&gt;structure-guided recombination&lt;/keyword&gt;&lt;keyword&gt;direct ethanol-production&lt;/keyword&gt;&lt;keyword&gt;thermophilum dsm 6725&lt;/keyword&gt;&lt;keyword&gt;saccharomyces-cerevisiae&lt;/keyword&gt;&lt;keyword&gt;clostridium-thermocellum&lt;/keyword&gt;&lt;keyword&gt;trichoderma-reesei&lt;/keyword&gt;&lt;keyword&gt;cellulose hydrolysis&lt;/keyword&gt;&lt;keyword&gt;microbial-production&lt;/keyword&gt;&lt;keyword&gt;cellobiohydrolase-i&lt;/keyword&gt;&lt;/keywords&gt;&lt;dates&gt;&lt;year&gt;2012&lt;/year&gt;&lt;pub-dates&gt;&lt;date&gt;Jun&lt;/date&gt;&lt;/pub-dates&gt;&lt;/dates&gt;&lt;isbn&gt;0958-1669&lt;/isbn&gt;&lt;accession-num&gt;WOS:000305862100014&lt;/accession-num&gt;&lt;urls&gt;&lt;related-urls&gt;&lt;url&gt;&amp;lt;Go to ISI&amp;gt;://WOS:000305862100014&lt;/url&gt;&lt;/related-urls&gt;&lt;/urls&gt;&lt;electronic-resource-num&gt;10.1016/j.copbio.2011.11.026&lt;/electronic-resource-num&gt;&lt;language&gt;English&lt;/language&gt;&lt;/record&gt;&lt;/Cite&gt;&lt;/EndNote&gt;</w:instrText>
-        </w:r>
-        <w:r>
-          <w:rPr>
-            <w:bCs/>
-            <w:color w:val="000000" w:themeColor="text1"/>
-          </w:rPr>
-          <w:fldChar w:fldCharType="separate"/>
-        </w:r>
-        <w:r>
-          <w:rPr>
-            <w:bCs/>
-            <w:noProof/>
-            <w:color w:val="000000" w:themeColor="text1"/>
-          </w:rPr>
-          <w:t>(Olson et al., 2012)</w:t>
-        </w:r>
-        <w:r>
-          <w:rPr>
-            <w:bCs/>
-            <w:color w:val="000000" w:themeColor="text1"/>
-          </w:rPr>
-          <w:fldChar w:fldCharType="end"/>
-        </w:r>
-      </w:ins>
+      <w:r>
+        <w:rPr>
+          <w:bCs/>
+          <w:color w:val="000000" w:themeColor="text1"/>
+        </w:rPr>
+        <w:fldChar w:fldCharType="begin"/>
+      </w:r>
+      <w:r>
+        <w:rPr>
+          <w:bCs/>
+          <w:color w:val="000000" w:themeColor="text1"/>
+        </w:rPr>
+        <w:instrText xml:space="preserve"> ADDIN EN.CITE &lt;EndNote&gt;&lt;Cite&gt;&lt;Author&gt;Olson&lt;/Author&gt;&lt;Year&gt;2012&lt;/Year&gt;&lt;RecNum&gt;589&lt;/RecNum&gt;&lt;DisplayText&gt;(Olson et al., 2012)&lt;/DisplayText&gt;&lt;record&gt;&lt;rec-number&gt;589&lt;/rec-number&gt;&lt;foreign-keys&gt;&lt;key app="EN" db-id="rde2ee5zc0dwsbez5pg5s2ztd5fdfsdpvexd" timestamp="1551555873"&gt;589&lt;/key&gt;&lt;/foreign-keys&gt;&lt;ref-type name="Journal Article"&gt;17&lt;/ref-type&gt;&lt;contributors&gt;&lt;authors&gt;&lt;author&gt;Olson, D. G.&lt;/author&gt;&lt;author&gt;McBride, J. E.&lt;/author&gt;&lt;author&gt;Shaw, A. J.&lt;/author&gt;&lt;author&gt;Lynd, L. R.&lt;/author&gt;&lt;/authors&gt;&lt;/contributors&gt;&lt;auth-address&gt;Dartmouth Coll, Thayer Sch Engn, Hanover, NH 03755 USA&amp;#xD;Mascoma Corp, Lebanon, NH 03766 USA&amp;#xD;Dartmouth Coll, Dept Biol, Hanover, NH 03755 USA&amp;#xD;BioEnergy Sci Ctr, Oak Ridge, TN 37830 USA&lt;/auth-address&gt;&lt;titles&gt;&lt;title&gt;Recent progress in consolidated bioprocessing&lt;/title&gt;&lt;secondary-title&gt;Current Opinion in Biotechnology&lt;/secondary-title&gt;&lt;alt-title&gt;Curr Opin Biotech&lt;/alt-title&gt;&lt;/titles&gt;&lt;periodical&gt;&lt;full-title&gt;Current Opinion in Biotechnology&lt;/full-title&gt;&lt;abbr-1&gt;Curr Opin Biotech&lt;/abbr-1&gt;&lt;/periodical&gt;&lt;alt-periodical&gt;&lt;full-title&gt;Current Opinion in Biotechnology&lt;/full-title&gt;&lt;abbr-1&gt;Curr Opin Biotech&lt;/abbr-1&gt;&lt;/alt-periodical&gt;&lt;pages&gt;396-405&lt;/pages&gt;&lt;volume&gt;23&lt;/volume&gt;&lt;number&gt;3&lt;/number&gt;&lt;keywords&gt;&lt;keyword&gt;quantitative proteomic analysis&lt;/keyword&gt;&lt;keyword&gt;structure-guided recombination&lt;/keyword&gt;&lt;keyword&gt;direct ethanol-production&lt;/keyword&gt;&lt;keyword&gt;thermophilum dsm 6725&lt;/keyword&gt;&lt;keyword&gt;saccharomyces-cerevisiae&lt;/keyword&gt;&lt;keyword&gt;clostridium-thermocellum&lt;/keyword&gt;&lt;keyword&gt;trichoderma-reesei&lt;/keyword&gt;&lt;keyword&gt;cellulose hydrolysis&lt;/keyword&gt;&lt;keyword&gt;microbial-production&lt;/keyword&gt;&lt;keyword&gt;cellobiohydrolase-i&lt;/keyword&gt;&lt;/keywords&gt;&lt;dates&gt;&lt;year&gt;2012&lt;/year&gt;&lt;pub-dates&gt;&lt;date&gt;Jun&lt;/date&gt;&lt;/pub-dates&gt;&lt;/dates&gt;&lt;isbn&gt;0958-1669&lt;/isbn&gt;&lt;accession-num&gt;WOS:000305862100014&lt;/accession-num&gt;&lt;urls&gt;&lt;related-urls&gt;&lt;url&gt;&amp;lt;Go to ISI&amp;gt;://WOS:000305862100014&lt;/url&gt;&lt;/related-urls&gt;&lt;/urls&gt;&lt;electronic-resource-num&gt;10.1016/j.copbio.2011.11.026&lt;/electronic-resource-num&gt;&lt;language&gt;English&lt;/language&gt;&lt;/record&gt;&lt;/Cite&gt;&lt;/EndNote&gt;</w:instrText>
+      </w:r>
+      <w:r>
+        <w:rPr>
+          <w:bCs/>
+          <w:color w:val="000000" w:themeColor="text1"/>
+        </w:rPr>
+        <w:fldChar w:fldCharType="separate"/>
+      </w:r>
+      <w:r>
+        <w:rPr>
+          <w:bCs/>
+          <w:noProof/>
+          <w:color w:val="000000" w:themeColor="text1"/>
+        </w:rPr>
+        <w:t>(Olson et al., 2012)</w:t>
+      </w:r>
+      <w:r>
+        <w:rPr>
+          <w:bCs/>
+          <w:color w:val="000000" w:themeColor="text1"/>
+        </w:rPr>
+        <w:fldChar w:fldCharType="end"/>
+      </w:r>
       <w:r>
         <w:rPr>
           <w:bCs/>
@@ -4768,22 +4637,22 @@
           <w:rFonts w:ascii="Times New Roman" w:hAnsi="Times New Roman" w:cs="Times New Roman"/>
           <w:color w:val="000000" w:themeColor="text1"/>
         </w:rPr>
-        <w:t xml:space="preserve">(thus </w:t>
+        <w:t>(thus a positive quantity) is referred to as the minimum driving force denoting</w:t>
       </w:r>
       <w:r>
         <w:rPr>
           <w:rFonts w:ascii="Times New Roman" w:hAnsi="Times New Roman" w:cs="Times New Roman"/>
           <w:color w:val="000000" w:themeColor="text1"/>
         </w:rPr>
+        <w:t xml:space="preserve"> the thermodynamic bottleneck </w:t>
+      </w:r>
+      <w:r>
+        <w:rPr>
+          <w:rFonts w:ascii="Times New Roman" w:hAnsi="Times New Roman" w:cs="Times New Roman"/>
+          <w:color w:val="000000" w:themeColor="text1"/>
+        </w:rPr>
         <w:lastRenderedPageBreak/>
-        <w:t>a positive quantity) is referred to as the minimum driving force denoting</w:t>
-      </w:r>
-      <w:r>
-        <w:rPr>
-          <w:rFonts w:ascii="Times New Roman" w:hAnsi="Times New Roman" w:cs="Times New Roman"/>
-          <w:color w:val="000000" w:themeColor="text1"/>
-        </w:rPr>
-        <w:t xml:space="preserve"> the thermodynamic bottleneck of the pathway.</w:t>
+        <w:t>of the pathway.</w:t>
       </w:r>
       <w:r>
         <w:rPr>
@@ -6182,103 +6051,89 @@
           <w:bCs/>
           <w:color w:val="000000" w:themeColor="text1"/>
         </w:rPr>
+        <w:t xml:space="preserve"> It revealed that at high ethanol concentrations</w:t>
+      </w:r>
+      <w:r>
+        <w:rPr>
+          <w:bCs/>
+          <w:color w:val="000000" w:themeColor="text1"/>
+        </w:rPr>
+        <w:t>,</w:t>
+      </w:r>
+      <w:r>
+        <w:rPr>
+          <w:bCs/>
+          <w:color w:val="000000" w:themeColor="text1"/>
+        </w:rPr>
         <w:t xml:space="preserve"> </w:t>
       </w:r>
       <w:r>
         <w:rPr>
           <w:bCs/>
-          <w:color w:val="FF0000"/>
-        </w:rPr>
-        <w:t>It revealed that at high ethanol concentrations</w:t>
-      </w:r>
-      <w:r>
-        <w:rPr>
-          <w:bCs/>
-          <w:color w:val="FF0000"/>
-        </w:rPr>
-        <w:t>,</w:t>
-      </w:r>
-      <w:r>
-        <w:rPr>
-          <w:bCs/>
-          <w:color w:val="FF0000"/>
-        </w:rPr>
-        <w:t xml:space="preserve"> </w:t>
-      </w:r>
-      <w:r>
-        <w:rPr>
-          <w:bCs/>
-          <w:color w:val="FF0000"/>
-        </w:rPr>
-        <w:t>thermodynamic bottlenecks (i.e., MDF = -0.01 kJ/mol)</w:t>
-      </w:r>
-      <w:r>
-        <w:rPr>
-          <w:bCs/>
-          <w:color w:val="FF0000"/>
-        </w:rPr>
-        <w:t xml:space="preserve"> are distributed across </w:t>
-      </w:r>
-      <w:r>
-        <w:rPr>
-          <w:bCs/>
-          <w:color w:val="FF0000"/>
+          <w:color w:val="000000" w:themeColor="text1"/>
+        </w:rPr>
+        <w:t xml:space="preserve">thermodynamic bottlenecks (i.e., MDF = -0.01 kJ/mol) are distributed across </w:t>
+      </w:r>
+      <w:r>
+        <w:rPr>
+          <w:bCs/>
+          <w:color w:val="000000" w:themeColor="text1"/>
         </w:rPr>
         <w:t>five reactions (PFK, FBA, GAPDH, ALDH and ADH)</w:t>
       </w:r>
       <w:r>
         <w:rPr>
           <w:bCs/>
-          <w:color w:val="FF0000"/>
+          <w:color w:val="000000" w:themeColor="text1"/>
         </w:rPr>
         <w:t xml:space="preserve">, </w:t>
       </w:r>
       <w:r>
         <w:rPr>
           <w:bCs/>
-          <w:color w:val="FF0000"/>
+          <w:color w:val="000000" w:themeColor="text1"/>
         </w:rPr>
         <w:t xml:space="preserve">due to </w:t>
       </w:r>
       <w:r>
         <w:rPr>
           <w:bCs/>
-          <w:color w:val="FF0000"/>
+          <w:color w:val="000000" w:themeColor="text1"/>
         </w:rPr>
         <w:t xml:space="preserve">rising NADH </w:t>
       </w:r>
       <w:r>
         <w:rPr>
           <w:bCs/>
-          <w:color w:val="FF0000"/>
+          <w:color w:val="000000" w:themeColor="text1"/>
         </w:rPr>
         <w:t xml:space="preserve">and sugar phosphate </w:t>
       </w:r>
       <w:r>
         <w:rPr>
           <w:bCs/>
-          <w:color w:val="FF0000"/>
+          <w:color w:val="000000" w:themeColor="text1"/>
         </w:rPr>
         <w:t>levels</w:t>
       </w:r>
       <w:r>
         <w:rPr>
           <w:bCs/>
-          <w:color w:val="FF0000"/>
+          <w:color w:val="000000" w:themeColor="text1"/>
         </w:rPr>
         <w:t xml:space="preserve"> thus inhibiting e</w:t>
       </w:r>
       <w:r>
         <w:rPr>
           <w:bCs/>
-          <w:color w:val="FF0000"/>
+          <w:color w:val="000000" w:themeColor="text1"/>
         </w:rPr>
         <w:t>thanol production</w:t>
       </w:r>
       <w:r>
         <w:rPr>
           <w:bCs/>
-          <w:color w:val="FF0000"/>
+          <w:color w:val="000000" w:themeColor="text1"/>
         </w:rPr>
         <w:t xml:space="preserve">. </w:t>
       </w:r>
@@ -6321,7 +6176,14 @@
           <w:bCs/>
           <w:color w:val="000000" w:themeColor="text1"/>
         </w:rPr>
-        <w:t xml:space="preserve">welve plausible metabolic interventions by modifying cofactor dependencies of pathway enzymes (see Table 1) </w:t>
+        <w:t xml:space="preserve">welve plausible metabolic interventions by modifying cofactor dependencies of pathway </w:t>
+      </w:r>
+      <w:r>
+        <w:rPr>
+          <w:bCs/>
+          <w:color w:val="000000" w:themeColor="text1"/>
+        </w:rPr>
+        <w:t xml:space="preserve">enzymes (see Table 1) </w:t>
       </w:r>
       <w:r>
         <w:rPr>
@@ -6487,8 +6349,17 @@
           <w:bCs/>
           <w:color w:val="000000" w:themeColor="text1"/>
         </w:rPr>
-        <w:t>-0.13 kJ/mol</w:t>
-      </w:r>
+        <w:t>-0.13 kJ/</w:t>
+      </w:r>
+      <w:proofErr w:type="spellStart"/>
+      <w:r>
+        <w:rPr>
+          <w:bCs/>
+          <w:color w:val="000000" w:themeColor="text1"/>
+        </w:rPr>
+        <w:t>mol</w:t>
+      </w:r>
+      <w:proofErr w:type="spellEnd"/>
       <w:r>
         <w:rPr>
           <w:bCs/>
@@ -6590,31 +6461,13 @@
         </w:rPr>
         <w:t xml:space="preserve">which </w:t>
       </w:r>
-      <w:del w:id="17" w:author="Dan Olson" w:date="2019-03-11T09:20:00Z">
-        <w:r>
-          <w:rPr>
-            <w:bCs/>
-            <w:color w:val="000000" w:themeColor="text1"/>
-          </w:rPr>
-          <w:delText xml:space="preserve">increases </w:delText>
-        </w:r>
-      </w:del>
-      <w:ins w:id="18" w:author="Dan Olson" w:date="2019-03-11T09:20:00Z">
-        <w:r>
-          <w:rPr>
-            <w:bCs/>
-            <w:color w:val="000000" w:themeColor="text1"/>
-          </w:rPr>
-          <w:t>would increase</w:t>
-        </w:r>
-        <w:r>
-          <w:rPr>
-            <w:bCs/>
-            <w:color w:val="000000" w:themeColor="text1"/>
-          </w:rPr>
-          <w:t xml:space="preserve"> </w:t>
-        </w:r>
-      </w:ins>
+      <w:r>
+        <w:rPr>
+          <w:bCs/>
+          <w:color w:val="000000" w:themeColor="text1"/>
+        </w:rPr>
+        <w:t xml:space="preserve">would increase </w:t>
+      </w:r>
       <w:r>
         <w:rPr>
           <w:bCs/>
@@ -6629,42 +6482,13 @@
         </w:rPr>
         <w:t>substrate concentration) or instability of oaa (</w:t>
       </w:r>
-      <w:del w:id="19" w:author="Dan Olson" w:date="2019-03-11T09:20:00Z">
-        <w:r>
-          <w:rPr>
-            <w:bCs/>
-            <w:color w:val="000000" w:themeColor="text1"/>
-          </w:rPr>
-          <w:delText xml:space="preserve">depletes </w:delText>
-        </w:r>
-      </w:del>
-      <w:ins w:id="20" w:author="Dan Olson" w:date="2019-03-11T09:20:00Z">
-        <w:r>
-          <w:rPr>
-            <w:bCs/>
-            <w:color w:val="000000" w:themeColor="text1"/>
-          </w:rPr>
-          <w:t>whi</w:t>
-        </w:r>
-      </w:ins>
-      <w:ins w:id="21" w:author="Dan Olson" w:date="2019-03-11T09:21:00Z">
-        <w:r>
-          <w:rPr>
-            <w:bCs/>
-            <w:color w:val="000000" w:themeColor="text1"/>
-          </w:rPr>
-          <w:t>ch would deplete the</w:t>
-        </w:r>
-      </w:ins>
-      <w:ins w:id="22" w:author="Dan Olson" w:date="2019-03-11T09:20:00Z">
-        <w:r>
-          <w:rPr>
-            <w:bCs/>
-            <w:color w:val="000000" w:themeColor="text1"/>
-          </w:rPr>
-          <w:t xml:space="preserve"> </w:t>
-        </w:r>
-      </w:ins>
+      <w:r>
+        <w:rPr>
+          <w:bCs/>
+          <w:color w:val="000000" w:themeColor="text1"/>
+        </w:rPr>
+        <w:t xml:space="preserve">which would deplete the </w:t>
+      </w:r>
       <w:r>
         <w:rPr>
           <w:bCs/>
@@ -6785,15 +6609,13 @@
         </w:rPr>
         <w:t>he most efficient genetic intervention</w:t>
       </w:r>
-      <w:ins w:id="23" w:author="Dan Olson" w:date="2019-03-11T09:21:00Z">
-        <w:r>
-          <w:rPr>
-            <w:bCs/>
-            <w:color w:val="000000" w:themeColor="text1"/>
-          </w:rPr>
-          <w:t xml:space="preserve"> (i.e. balancing MDF improvement with ATP generation)</w:t>
-        </w:r>
-      </w:ins>
+      <w:r>
+        <w:rPr>
+          <w:bCs/>
+          <w:color w:val="000000" w:themeColor="text1"/>
+        </w:rPr>
+        <w:t xml:space="preserve"> (i.e. balancing MDF improvement with ATP generation)</w:t>
+      </w:r>
       <w:r>
         <w:rPr>
           <w:bCs/>
@@ -6848,7 +6670,14 @@
           <w:bCs/>
           <w:color w:val="000000" w:themeColor="text1"/>
         </w:rPr>
-        <w:t xml:space="preserve">either NADPH linked aldehyde dehydrogenase(ALDH) or ferredoxin: NADP+ oxidoreductase (NADPH-FNOR) to </w:t>
+        <w:t>either NADPH linked aldehyde dehydrogenase(ALDH</w:t>
+      </w:r>
+      <w:r>
+        <w:rPr>
+          <w:bCs/>
+          <w:color w:val="000000" w:themeColor="text1"/>
+        </w:rPr>
+        <w:t xml:space="preserve">) or ferredoxin: NADP+ oxidoreductase (NADPH-FNOR) to </w:t>
       </w:r>
       <w:r>
         <w:rPr>
@@ -7222,37 +7051,24 @@
         </w:rPr>
         <w:t xml:space="preserve">glyceraldehyde dehydrogenase (GAPN), 5) GTP/GDP with ATP/ADP as cofactors for phosphoglycerate kinase (PGK) , 6) PPDK with PEPCK and malate shunt, 7) PPDK with PYK, 8) pyruvate </w:t>
       </w:r>
-      <w:del w:id="24" w:author="Dan Olson" w:date="2019-03-11T09:22:00Z">
-        <w:r>
-          <w:rPr>
-            <w:rFonts w:ascii="Times New Roman" w:hAnsi="Times New Roman" w:cs="Times New Roman"/>
-            <w:i w:val="0"/>
-            <w:color w:val="000000" w:themeColor="text1"/>
-            <w:sz w:val="20"/>
-          </w:rPr>
-          <w:delText xml:space="preserve">formate </w:delText>
-        </w:r>
-      </w:del>
-      <w:ins w:id="25" w:author="Dan Olson" w:date="2019-03-11T09:22:00Z">
-        <w:r>
-          <w:rPr>
-            <w:rFonts w:ascii="Times New Roman" w:hAnsi="Times New Roman" w:cs="Times New Roman"/>
-            <w:i w:val="0"/>
-            <w:color w:val="000000" w:themeColor="text1"/>
-            <w:sz w:val="20"/>
-          </w:rPr>
-          <w:t>ferredoxin</w:t>
-        </w:r>
-        <w:r>
-          <w:rPr>
-            <w:rFonts w:ascii="Times New Roman" w:hAnsi="Times New Roman" w:cs="Times New Roman"/>
-            <w:i w:val="0"/>
-            <w:color w:val="000000" w:themeColor="text1"/>
-            <w:sz w:val="20"/>
-          </w:rPr>
-          <w:t xml:space="preserve"> </w:t>
-        </w:r>
-      </w:ins>
+      <w:r>
+        <w:rPr>
+          <w:rFonts w:ascii="Times New Roman" w:hAnsi="Times New Roman" w:cs="Times New Roman"/>
+          <w:i w:val="0"/>
+          <w:color w:val="000000" w:themeColor="text1"/>
+          <w:sz w:val="20"/>
+        </w:rPr>
+        <w:t>ferredoxin</w:t>
+      </w:r>
+      <w:r>
+        <w:rPr>
+          <w:rFonts w:ascii="Times New Roman" w:hAnsi="Times New Roman" w:cs="Times New Roman"/>
+          <w:i w:val="0"/>
+          <w:color w:val="000000" w:themeColor="text1"/>
+          <w:sz w:val="20"/>
+        </w:rPr>
+        <w:t xml:space="preserve"> </w:t>
+      </w:r>
       <w:r>
         <w:rPr>
           <w:rFonts w:ascii="Times New Roman" w:hAnsi="Times New Roman" w:cs="Times New Roman"/>
@@ -11023,7 +10839,7 @@
       <w:r>
         <w:t xml:space="preserve"> </w:t>
       </w:r>
-      <w:commentRangeStart w:id="26"/>
+      <w:commentRangeStart w:id="0"/>
       <w:r>
         <w:t>Intracellular c</w:t>
       </w:r>
@@ -11048,7 +10864,7 @@
       <w:r>
         <w:t>in this study</w:t>
       </w:r>
-      <w:commentRangeEnd w:id="26"/>
+      <w:commentRangeEnd w:id="0"/>
       <w:r>
         <w:rPr>
           <w:rStyle w:val="CommentReference"/>
@@ -11056,7 +10872,7 @@
           <w:color w:val="00000A"/>
           <w:lang w:eastAsia="zh-CN" w:bidi="hi-IN"/>
         </w:rPr>
-        <w:commentReference w:id="26"/>
+        <w:commentReference w:id="0"/>
       </w:r>
       <w:r>
         <w:t>.</w:t>
@@ -12229,7 +12045,6 @@
         </w:rPr>
         <w:t xml:space="preserve">oncentrations </w:t>
       </w:r>
-      <w:proofErr w:type="gramStart"/>
       <w:r>
         <w:rPr>
           <w:color w:val="000000" w:themeColor="text1"/>
@@ -12240,14 +12055,7 @@
         <w:rPr>
           <w:color w:val="000000" w:themeColor="text1"/>
         </w:rPr>
-        <w:t>re allowed to</w:t>
-      </w:r>
-      <w:proofErr w:type="gramEnd"/>
-      <w:r>
-        <w:rPr>
-          <w:color w:val="000000" w:themeColor="text1"/>
-        </w:rPr>
-        <w:t xml:space="preserve"> vary only within </w:t>
+        <w:t xml:space="preserve">re allowed to vary only within </w:t>
       </w:r>
       <m:oMath>
         <m:r>
@@ -12276,22 +12084,6 @@
         </w:rPr>
         <w:t xml:space="preserve"> their measured values (one at a time) </w:t>
       </w:r>
-      <w:commentRangeStart w:id="27"/>
-      <w:del w:id="28" w:author="Dan Olson" w:date="2019-03-11T09:26:00Z">
-        <w:r>
-          <w:rPr>
-            <w:color w:val="000000" w:themeColor="text1"/>
-          </w:rPr>
-          <w:delText xml:space="preserve">allowing </w:delText>
-        </w:r>
-        <w:r>
-          <w:rPr>
-            <w:color w:val="000000" w:themeColor="text1"/>
-          </w:rPr>
-          <w:delText>liberally</w:delText>
-        </w:r>
-      </w:del>
-      <w:commentRangeEnd w:id="27"/>
       <w:r>
         <w:rPr>
           <w:rStyle w:val="CommentReference"/>
@@ -12299,16 +12091,14 @@
           <w:color w:val="00000A"/>
           <w:lang w:eastAsia="zh-CN" w:bidi="hi-IN"/>
         </w:rPr>
-        <w:commentReference w:id="27"/>
-      </w:r>
-      <w:ins w:id="29" w:author="Dan Olson" w:date="2019-03-11T09:26:00Z">
-        <w:r>
-          <w:rPr>
-            <w:color w:val="000000" w:themeColor="text1"/>
-          </w:rPr>
-          <w:t>to account</w:t>
-        </w:r>
-      </w:ins>
+        <w:commentReference w:id="1"/>
+      </w:r>
+      <w:r>
+        <w:rPr>
+          <w:color w:val="000000" w:themeColor="text1"/>
+        </w:rPr>
+        <w:t>to account</w:t>
+      </w:r>
       <w:r>
         <w:rPr>
           <w:color w:val="000000" w:themeColor="text1"/>
@@ -14347,7 +14137,7 @@
           <w:color w:val="000000" w:themeColor="text1"/>
         </w:rPr>
       </w:pPr>
-      <w:commentRangeStart w:id="30"/>
+      <w:commentRangeStart w:id="2"/>
       <w:r>
         <w:rPr>
           <w:noProof/>
@@ -14372,7 +14162,7 @@
                     </pic:cNvPicPr>
                   </pic:nvPicPr>
                   <pic:blipFill rotWithShape="1">
-                    <a:blip r:embed="rId13" cstate="print">
+                    <a:blip r:embed="rId12" cstate="print">
                       <a:extLst>
                         <a:ext uri="{28A0092B-C50C-407E-A947-70E740481C1C}">
                           <a14:useLocalDpi xmlns:a14="http://schemas.microsoft.com/office/drawing/2010/main" val="0"/>
@@ -14406,7 +14196,7 @@
           </wp:inline>
         </w:drawing>
       </w:r>
-      <w:commentRangeEnd w:id="30"/>
+      <w:commentRangeEnd w:id="2"/>
       <w:r>
         <w:rPr>
           <w:rStyle w:val="CommentReference"/>
@@ -14414,7 +14204,7 @@
           <w:color w:val="00000A"/>
           <w:lang w:eastAsia="zh-CN" w:bidi="hi-IN"/>
         </w:rPr>
-        <w:commentReference w:id="30"/>
+        <w:commentReference w:id="2"/>
       </w:r>
     </w:p>
     <w:p>
@@ -14867,7 +14657,7 @@
         </w:rPr>
         <w:t xml:space="preserve"> </w:t>
       </w:r>
-      <w:commentRangeStart w:id="31"/>
+      <w:commentRangeStart w:id="3"/>
       <w:r>
         <w:rPr>
           <w:color w:val="000000" w:themeColor="text1"/>
@@ -14904,7 +14694,7 @@
         </w:rPr>
         <w:t xml:space="preserve"> </w:t>
       </w:r>
-      <w:commentRangeEnd w:id="31"/>
+      <w:commentRangeEnd w:id="3"/>
       <w:r>
         <w:rPr>
           <w:rStyle w:val="CommentReference"/>
@@ -14912,7 +14702,7 @@
           <w:color w:val="00000A"/>
           <w:lang w:eastAsia="zh-CN" w:bidi="hi-IN"/>
         </w:rPr>
-        <w:commentReference w:id="31"/>
+        <w:commentReference w:id="3"/>
       </w:r>
       <w:r>
         <w:rPr>
@@ -14920,14 +14710,12 @@
         </w:rPr>
         <w:t>play</w:t>
       </w:r>
-      <w:ins w:id="32" w:author="Dan Olson" w:date="2019-03-11T09:33:00Z">
-        <w:r>
-          <w:rPr>
-            <w:color w:val="000000" w:themeColor="text1"/>
-          </w:rPr>
-          <w:t>s</w:t>
-        </w:r>
-      </w:ins>
+      <w:r>
+        <w:rPr>
+          <w:color w:val="000000" w:themeColor="text1"/>
+        </w:rPr>
+        <w:t>s</w:t>
+      </w:r>
       <w:r>
         <w:rPr>
           <w:color w:val="000000" w:themeColor="text1"/>
@@ -15545,7 +15333,7 @@
                     </pic:cNvPicPr>
                   </pic:nvPicPr>
                   <pic:blipFill>
-                    <a:blip r:embed="rId14" cstate="print">
+                    <a:blip r:embed="rId13" cstate="print">
                       <a:extLst>
                         <a:ext uri="{28A0092B-C50C-407E-A947-70E740481C1C}">
                           <a14:useLocalDpi xmlns:a14="http://schemas.microsoft.com/office/drawing/2010/main" val="0"/>
@@ -15732,17 +15520,15 @@
         </w:rPr>
         <w:t xml:space="preserve">, </w:t>
       </w:r>
-      <w:ins w:id="33" w:author="Dan Olson" w:date="2019-03-11T09:36:00Z">
-        <w:r>
-          <w:rPr>
-            <w:rFonts w:ascii="Times New Roman" w:hAnsi="Times New Roman" w:cs="Times New Roman"/>
-            <w:i w:val="0"/>
-            <w:color w:val="000000" w:themeColor="text1"/>
-            <w:sz w:val="20"/>
-          </w:rPr>
-          <w:t xml:space="preserve">ethanologen </w:t>
-        </w:r>
-      </w:ins>
+      <w:r>
+        <w:rPr>
+          <w:rFonts w:ascii="Times New Roman" w:hAnsi="Times New Roman" w:cs="Times New Roman"/>
+          <w:i w:val="0"/>
+          <w:color w:val="000000" w:themeColor="text1"/>
+          <w:sz w:val="20"/>
+        </w:rPr>
+        <w:t xml:space="preserve">ethanologen </w:t>
+      </w:r>
       <w:r>
         <w:rPr>
           <w:rFonts w:ascii="Times New Roman" w:hAnsi="Times New Roman" w:cs="Times New Roman"/>
@@ -16646,7 +16432,6 @@
         </w:rPr>
         <w:t xml:space="preserve">. </w:t>
       </w:r>
-      <w:commentRangeStart w:id="34"/>
       <w:r>
         <w:rPr>
           <w:bCs/>
@@ -16702,9 +16487,82 @@
           <w:bCs/>
           <w:color w:val="000000" w:themeColor="text1"/>
         </w:rPr>
-        <w:t xml:space="preserve"> </w:t>
-      </w:r>
-      <w:commentRangeEnd w:id="34"/>
+        <w:t xml:space="preserve"> and oxaloacetate (oaa) concentrations. </w:t>
+      </w:r>
+      <w:r>
+        <w:rPr>
+          <w:bCs/>
+          <w:color w:val="000000" w:themeColor="text1"/>
+        </w:rPr>
+        <w:t xml:space="preserve">For our MDF analysis, we fixed the </w:t>
+      </w:r>
+      <w:r>
+        <w:rPr>
+          <w:bCs/>
+          <w:color w:val="000000" w:themeColor="text1"/>
+        </w:rPr>
+        <w:t>CO</w:t>
+      </w:r>
+      <w:r>
+        <w:rPr>
+          <w:bCs/>
+          <w:color w:val="000000" w:themeColor="text1"/>
+          <w:vertAlign w:val="subscript"/>
+        </w:rPr>
+        <w:t xml:space="preserve">2 </w:t>
+      </w:r>
+      <w:r>
+        <w:rPr>
+          <w:bCs/>
+          <w:color w:val="000000" w:themeColor="text1"/>
+        </w:rPr>
+        <w:t xml:space="preserve">concentration at 10 µM </w:t>
+      </w:r>
+      <w:r>
+        <w:rPr>
+          <w:bCs/>
+          <w:color w:val="000000" w:themeColor="text1"/>
+        </w:rPr>
+        <w:t xml:space="preserve">(&gt; 30 µM required for PEPCK feasibility) </w:t>
+      </w:r>
+      <w:r>
+        <w:rPr>
+          <w:bCs/>
+          <w:color w:val="000000" w:themeColor="text1"/>
+        </w:rPr>
+        <w:t xml:space="preserve">which corresponds to </w:t>
+      </w:r>
+      <w:r>
+        <w:rPr>
+          <w:bCs/>
+          <w:color w:val="000000" w:themeColor="text1"/>
+        </w:rPr>
+        <w:t xml:space="preserve">the equilibrium concentration at </w:t>
+      </w:r>
+      <w:commentRangeStart w:id="4"/>
+      <w:r>
+        <w:rPr>
+          <w:bCs/>
+          <w:color w:val="000000" w:themeColor="text1"/>
+        </w:rPr>
+        <w:t>standard atmospheric condition of 400ppm CO</w:t>
+      </w:r>
+      <w:r>
+        <w:rPr>
+          <w:bCs/>
+          <w:color w:val="000000" w:themeColor="text1"/>
+          <w:vertAlign w:val="subscript"/>
+        </w:rPr>
+        <w:t>2</w:t>
+      </w:r>
+      <w:r>
+        <w:rPr>
+          <w:bCs/>
+          <w:color w:val="000000" w:themeColor="text1"/>
+        </w:rPr>
+        <w:t>(g)</w:t>
+      </w:r>
+      <w:commentRangeEnd w:id="4"/>
       <w:r>
         <w:rPr>
           <w:rStyle w:val="CommentReference"/>
@@ -16712,14 +16570,93 @@
           <w:color w:val="00000A"/>
           <w:lang w:eastAsia="zh-CN" w:bidi="hi-IN"/>
         </w:rPr>
-        <w:commentReference w:id="34"/>
-      </w:r>
-      <w:r>
-        <w:rPr>
-          <w:bCs/>
-          <w:color w:val="000000" w:themeColor="text1"/>
-        </w:rPr>
-        <w:t>and oxaloacetate (</w:t>
+        <w:commentReference w:id="4"/>
+      </w:r>
+      <w:r>
+        <w:rPr>
+          <w:bCs/>
+          <w:color w:val="000000" w:themeColor="text1"/>
+        </w:rPr>
+        <w:t xml:space="preserve">. </w:t>
+      </w:r>
+      <w:commentRangeStart w:id="5"/>
+      <w:r>
+        <w:rPr>
+          <w:bCs/>
+          <w:color w:val="000000" w:themeColor="text1"/>
+        </w:rPr>
+        <w:t>A higher intracellular CO</w:t>
+      </w:r>
+      <w:r>
+        <w:rPr>
+          <w:bCs/>
+          <w:color w:val="000000" w:themeColor="text1"/>
+          <w:vertAlign w:val="subscript"/>
+        </w:rPr>
+        <w:t xml:space="preserve">2 </w:t>
+      </w:r>
+      <w:r>
+        <w:rPr>
+          <w:bCs/>
+          <w:color w:val="000000" w:themeColor="text1"/>
+        </w:rPr>
+        <w:t>concentration</w:t>
+      </w:r>
+      <w:r>
+        <w:rPr>
+          <w:bCs/>
+          <w:color w:val="000000" w:themeColor="text1"/>
+        </w:rPr>
+        <w:t xml:space="preserve"> </w:t>
+      </w:r>
+      <w:r>
+        <w:rPr>
+          <w:bCs/>
+          <w:color w:val="000000" w:themeColor="text1"/>
+        </w:rPr>
+        <w:t>(</w:t>
+      </w:r>
+      <w:r>
+        <w:rPr>
+          <w:bCs/>
+          <w:color w:val="000000" w:themeColor="text1"/>
+        </w:rPr>
+        <w:t xml:space="preserve">i.e., </w:t>
+      </w:r>
+      <w:r>
+        <w:rPr>
+          <w:bCs/>
+          <w:color w:val="000000" w:themeColor="text1"/>
+        </w:rPr>
+        <w:t xml:space="preserve">&gt; </w:t>
+      </w:r>
+      <w:r>
+        <w:rPr>
+          <w:bCs/>
+          <w:color w:val="000000" w:themeColor="text1"/>
+        </w:rPr>
+        <w:t>4</w:t>
+      </w:r>
+      <w:r>
+        <w:rPr>
+          <w:bCs/>
+          <w:color w:val="000000" w:themeColor="text1"/>
+        </w:rPr>
+        <w:t>0</w:t>
+      </w:r>
+      <w:r>
+        <w:rPr>
+          <w:bCs/>
+          <w:color w:val="000000" w:themeColor="text1"/>
+        </w:rPr>
+        <w:t>,000</w:t>
+      </w:r>
+      <w:r>
+        <w:rPr>
+          <w:bCs/>
+          <w:color w:val="000000" w:themeColor="text1"/>
+        </w:rPr>
+        <w:t xml:space="preserve"> </w:t>
       </w:r>
       <w:proofErr w:type="spellStart"/>
       <w:r>
@@ -16727,7 +16664,14 @@
           <w:bCs/>
           <w:color w:val="000000" w:themeColor="text1"/>
         </w:rPr>
-        <w:t>oaa</w:t>
+        <w:t>u</w:t>
+      </w:r>
+      <w:r>
+        <w:rPr>
+          <w:bCs/>
+          <w:color w:val="000000" w:themeColor="text1"/>
+        </w:rPr>
+        <w:t>M</w:t>
       </w:r>
       <w:proofErr w:type="spellEnd"/>
       <w:r>
@@ -16735,82 +16679,9 @@
           <w:bCs/>
           <w:color w:val="000000" w:themeColor="text1"/>
         </w:rPr>
-        <w:t xml:space="preserve">) concentrations. </w:t>
-      </w:r>
-      <w:r>
-        <w:rPr>
-          <w:bCs/>
-          <w:color w:val="000000" w:themeColor="text1"/>
-        </w:rPr>
-        <w:t xml:space="preserve">For our MDF analysis, we fixed the </w:t>
-      </w:r>
-      <w:r>
-        <w:rPr>
-          <w:bCs/>
-          <w:color w:val="000000" w:themeColor="text1"/>
-        </w:rPr>
-        <w:t>CO</w:t>
-      </w:r>
-      <w:r>
-        <w:rPr>
-          <w:bCs/>
-          <w:color w:val="000000" w:themeColor="text1"/>
-          <w:vertAlign w:val="subscript"/>
-        </w:rPr>
-        <w:t xml:space="preserve">2 </w:t>
-      </w:r>
-      <w:r>
-        <w:rPr>
-          <w:bCs/>
-          <w:color w:val="000000" w:themeColor="text1"/>
-        </w:rPr>
-        <w:t xml:space="preserve">concentration at 10 µM </w:t>
-      </w:r>
-      <w:r>
-        <w:rPr>
-          <w:bCs/>
-          <w:color w:val="000000" w:themeColor="text1"/>
-        </w:rPr>
-        <w:t xml:space="preserve">(&gt; 30 µM required for PEPCK feasibility) </w:t>
-      </w:r>
-      <w:r>
-        <w:rPr>
-          <w:bCs/>
-          <w:color w:val="000000" w:themeColor="text1"/>
-        </w:rPr>
-        <w:t xml:space="preserve">which corresponds to </w:t>
-      </w:r>
-      <w:r>
-        <w:rPr>
-          <w:bCs/>
-          <w:color w:val="000000" w:themeColor="text1"/>
-        </w:rPr>
-        <w:t xml:space="preserve">the equilibrium concentration at </w:t>
-      </w:r>
-      <w:commentRangeStart w:id="35"/>
-      <w:r>
-        <w:rPr>
-          <w:bCs/>
-          <w:color w:val="000000" w:themeColor="text1"/>
-        </w:rPr>
-        <w:t>standard atmospheric condition of 400ppm CO</w:t>
-      </w:r>
-      <w:r>
-        <w:rPr>
-          <w:bCs/>
-          <w:color w:val="000000" w:themeColor="text1"/>
-          <w:vertAlign w:val="subscript"/>
-        </w:rPr>
-        <w:t>2</w:t>
-      </w:r>
-      <w:r>
-        <w:rPr>
-          <w:bCs/>
-          <w:color w:val="000000" w:themeColor="text1"/>
-        </w:rPr>
-        <w:t>(g)</w:t>
-      </w:r>
-      <w:commentRangeEnd w:id="35"/>
+        <w:t xml:space="preserve">) </w:t>
+      </w:r>
+      <w:commentRangeEnd w:id="5"/>
       <w:r>
         <w:rPr>
           <w:rStyle w:val="CommentReference"/>
@@ -16818,29 +16689,147 @@
           <w:color w:val="00000A"/>
           <w:lang w:eastAsia="zh-CN" w:bidi="hi-IN"/>
         </w:rPr>
-        <w:commentReference w:id="35"/>
-      </w:r>
-      <w:r>
-        <w:rPr>
-          <w:bCs/>
-          <w:color w:val="000000" w:themeColor="text1"/>
-        </w:rPr>
-        <w:t xml:space="preserve">. </w:t>
-      </w:r>
-      <w:commentRangeStart w:id="36"/>
-      <w:r>
-        <w:rPr>
-          <w:bCs/>
-          <w:color w:val="000000" w:themeColor="text1"/>
-        </w:rPr>
-        <w:t>A higher intracellular CO</w:t>
-      </w:r>
-      <w:r>
-        <w:rPr>
-          <w:bCs/>
+        <w:commentReference w:id="5"/>
+      </w:r>
+      <w:r>
+        <w:rPr>
+          <w:bCs/>
+          <w:color w:val="000000" w:themeColor="text1"/>
+        </w:rPr>
+        <w:t>i</w:t>
+      </w:r>
+      <w:r>
+        <w:rPr>
+          <w:bCs/>
+          <w:color w:val="000000" w:themeColor="text1"/>
+        </w:rPr>
+        <w:t xml:space="preserve">s required to remove </w:t>
+      </w:r>
+      <w:r>
+        <w:rPr>
+          <w:bCs/>
+          <w:color w:val="000000" w:themeColor="text1"/>
+        </w:rPr>
+        <w:t>limitation</w:t>
+      </w:r>
+      <w:r>
+        <w:rPr>
+          <w:bCs/>
+          <w:color w:val="000000" w:themeColor="text1"/>
+        </w:rPr>
+        <w:t>s</w:t>
+      </w:r>
+      <w:r>
+        <w:rPr>
+          <w:bCs/>
+          <w:color w:val="000000" w:themeColor="text1"/>
+        </w:rPr>
+        <w:t xml:space="preserve"> on </w:t>
+      </w:r>
+      <w:r>
+        <w:rPr>
+          <w:bCs/>
+          <w:color w:val="000000" w:themeColor="text1"/>
+        </w:rPr>
+        <w:t xml:space="preserve">the </w:t>
+      </w:r>
+      <w:proofErr w:type="spellStart"/>
+      <w:r>
+        <w:rPr>
+          <w:color w:val="000000" w:themeColor="text1"/>
+        </w:rPr>
+        <w:t>Δ</w:t>
+      </w:r>
+      <w:r>
+        <w:rPr>
           <w:color w:val="000000" w:themeColor="text1"/>
           <w:vertAlign w:val="subscript"/>
         </w:rPr>
+        <w:t>r</w:t>
+      </w:r>
+      <w:r>
+        <w:rPr>
+          <w:color w:val="000000" w:themeColor="text1"/>
+        </w:rPr>
+        <w:t>G</w:t>
+      </w:r>
+      <w:proofErr w:type="spellEnd"/>
+      <w:r>
+        <w:rPr>
+          <w:color w:val="000000" w:themeColor="text1"/>
+          <w:vertAlign w:val="superscript"/>
+        </w:rPr>
+        <w:t xml:space="preserve">′ </w:t>
+      </w:r>
+      <w:r>
+        <w:rPr>
+          <w:bCs/>
+          <w:color w:val="000000" w:themeColor="text1"/>
+        </w:rPr>
+        <w:t>of the P</w:t>
+      </w:r>
+      <w:r>
+        <w:rPr>
+          <w:bCs/>
+          <w:color w:val="000000" w:themeColor="text1"/>
+        </w:rPr>
+        <w:t>EPCK</w:t>
+      </w:r>
+      <w:r>
+        <w:rPr>
+          <w:bCs/>
+          <w:color w:val="000000" w:themeColor="text1"/>
+        </w:rPr>
+        <w:t xml:space="preserve"> reaction</w:t>
+      </w:r>
+      <w:r>
+        <w:rPr>
+          <w:bCs/>
+          <w:color w:val="000000" w:themeColor="text1"/>
+        </w:rPr>
+        <w:t xml:space="preserve"> </w:t>
+      </w:r>
+      <w:r>
+        <w:rPr>
+          <w:bCs/>
+          <w:color w:val="000000" w:themeColor="text1"/>
+        </w:rPr>
+        <w:t>allu</w:t>
+      </w:r>
+      <w:r>
+        <w:rPr>
+          <w:bCs/>
+          <w:color w:val="000000" w:themeColor="text1"/>
+        </w:rPr>
+        <w:t>d</w:t>
+      </w:r>
+      <w:r>
+        <w:rPr>
+          <w:bCs/>
+          <w:color w:val="000000" w:themeColor="text1"/>
+        </w:rPr>
+        <w:t>ing</w:t>
+      </w:r>
+      <w:r>
+        <w:rPr>
+          <w:bCs/>
+          <w:color w:val="000000" w:themeColor="text1"/>
+        </w:rPr>
+        <w:t xml:space="preserve"> to </w:t>
+      </w:r>
+      <w:r>
+        <w:rPr>
+          <w:bCs/>
+          <w:color w:val="000000" w:themeColor="text1"/>
+        </w:rPr>
+        <w:t>supersaturation of CO</w:t>
+      </w:r>
+      <w:r>
+        <w:rPr>
+          <w:bCs/>
+          <w:color w:val="000000" w:themeColor="text1"/>
+          <w:vertAlign w:val="subscript"/>
+        </w:rPr>
         <w:t xml:space="preserve">2 </w:t>
       </w:r>
       <w:r>
@@ -16848,7 +16837,35 @@
           <w:bCs/>
           <w:color w:val="000000" w:themeColor="text1"/>
         </w:rPr>
-        <w:t>concentration</w:t>
+        <w:t xml:space="preserve">in the media </w:t>
+      </w:r>
+      <w:r>
+        <w:rPr>
+          <w:bCs/>
+          <w:color w:val="000000" w:themeColor="text1"/>
+        </w:rPr>
+        <w:t xml:space="preserve">during fermentation </w:t>
+      </w:r>
+      <w:r>
+        <w:rPr>
+          <w:bCs/>
+          <w:color w:val="000000" w:themeColor="text1"/>
+        </w:rPr>
+        <w:t xml:space="preserve">as </w:t>
+      </w:r>
+      <w:r>
+        <w:rPr>
+          <w:bCs/>
+          <w:color w:val="000000" w:themeColor="text1"/>
+        </w:rPr>
+        <w:t xml:space="preserve">observed </w:t>
+      </w:r>
+      <w:r>
+        <w:rPr>
+          <w:bCs/>
+          <w:color w:val="000000" w:themeColor="text1"/>
+        </w:rPr>
+        <w:t>by Blunt et al</w:t>
       </w:r>
       <w:r>
         <w:rPr>
@@ -16862,45 +16879,44 @@
           <w:bCs/>
           <w:color w:val="000000" w:themeColor="text1"/>
         </w:rPr>
-        <w:t>(</w:t>
-      </w:r>
-      <w:r>
-        <w:rPr>
-          <w:bCs/>
-          <w:color w:val="000000" w:themeColor="text1"/>
-        </w:rPr>
-        <w:t xml:space="preserve">i.e., </w:t>
-      </w:r>
-      <w:r>
-        <w:rPr>
-          <w:bCs/>
-          <w:color w:val="000000" w:themeColor="text1"/>
-        </w:rPr>
-        <w:t xml:space="preserve">&gt; </w:t>
-      </w:r>
-      <w:r>
-        <w:rPr>
-          <w:bCs/>
-          <w:color w:val="000000" w:themeColor="text1"/>
-        </w:rPr>
-        <w:t>4</w:t>
-      </w:r>
-      <w:r>
-        <w:rPr>
-          <w:bCs/>
-          <w:color w:val="000000" w:themeColor="text1"/>
-        </w:rPr>
-        <w:t>0</w:t>
-      </w:r>
-      <w:ins w:id="37" w:author="Dan Olson" w:date="2019-03-11T09:39:00Z">
-        <w:r>
-          <w:rPr>
-            <w:bCs/>
-            <w:color w:val="000000" w:themeColor="text1"/>
-          </w:rPr>
-          <w:t>,000</w:t>
-        </w:r>
-      </w:ins>
+        <w:fldChar w:fldCharType="begin"/>
+      </w:r>
+      <w:r>
+        <w:rPr>
+          <w:bCs/>
+          <w:color w:val="000000" w:themeColor="text1"/>
+        </w:rPr>
+        <w:instrText xml:space="preserve"> ADDIN EN.CITE &lt;EndNote&gt;&lt;Cite&gt;&lt;Author&gt;Blunt&lt;/Author&gt;&lt;Year&gt;2015&lt;/Year&gt;&lt;RecNum&gt;971&lt;/RecNum&gt;&lt;DisplayText&gt;(Blunt et al., 2015)&lt;/DisplayText&gt;&lt;record&gt;&lt;rec-number&gt;971&lt;/rec-number&gt;&lt;foreign-keys&gt;&lt;key app="EN" db-id="fvpzfr0e4st20mexsvkp25sidt9awrwdzvvw" timestamp="1550644537"&gt;971&lt;/key&gt;&lt;/foreign-keys&gt;&lt;ref-type name="Conference Proceedings"&gt;10&lt;/ref-type&gt;&lt;contributors&gt;&lt;authors&gt;&lt;author&gt;Blunt, Warren A&lt;/author&gt;&lt;author&gt;Gapes, Daniel J&lt;/author&gt;&lt;author&gt;Sparling, Richard&lt;/author&gt;&lt;author&gt;Levin, David B&lt;/author&gt;&lt;author&gt;Cicek, Nazim&lt;/author&gt;&lt;/authors&gt;&lt;/contributors&gt;&lt;titles&gt;&lt;title&gt;Quantitative assessment of H2 and CO2 supersaturation during thermophilic cellobiose fermentation with Clostridium thermocellum&lt;/title&gt;&lt;secondary-title&gt;2015 ASABE Annual International Meeting&lt;/secondary-title&gt;&lt;/titles&gt;&lt;pages&gt;1&lt;/pages&gt;&lt;dates&gt;&lt;year&gt;2015&lt;/year&gt;&lt;/dates&gt;&lt;publisher&gt;American Society of Agricultural and Biological Engineers&lt;/publisher&gt;&lt;urls&gt;&lt;/urls&gt;&lt;/record&gt;&lt;/Cite&gt;&lt;/EndNote&gt;</w:instrText>
+      </w:r>
+      <w:r>
+        <w:rPr>
+          <w:bCs/>
+          <w:color w:val="000000" w:themeColor="text1"/>
+        </w:rPr>
+        <w:fldChar w:fldCharType="separate"/>
+      </w:r>
+      <w:r>
+        <w:rPr>
+          <w:bCs/>
+          <w:noProof/>
+          <w:color w:val="000000" w:themeColor="text1"/>
+        </w:rPr>
+        <w:t>(Blunt et al., 2015)</w:t>
+      </w:r>
+      <w:r>
+        <w:rPr>
+          <w:bCs/>
+          <w:color w:val="000000" w:themeColor="text1"/>
+        </w:rPr>
+        <w:fldChar w:fldCharType="end"/>
+      </w:r>
+      <w:r>
+        <w:rPr>
+          <w:bCs/>
+          <w:color w:val="000000" w:themeColor="text1"/>
+        </w:rPr>
+        <w:t>.</w:t>
+      </w:r>
       <w:r>
         <w:rPr>
           <w:bCs/>
@@ -16908,41 +16924,232 @@
         </w:rPr>
         <w:t xml:space="preserve"> </w:t>
       </w:r>
-      <w:proofErr w:type="spellStart"/>
-      <w:ins w:id="38" w:author="Dan Olson" w:date="2019-03-11T09:39:00Z">
-        <w:r>
-          <w:rPr>
-            <w:bCs/>
-            <w:color w:val="000000" w:themeColor="text1"/>
-          </w:rPr>
-          <w:t>u</w:t>
-        </w:r>
-      </w:ins>
-      <w:del w:id="39" w:author="Dan Olson" w:date="2019-03-11T09:39:00Z">
-        <w:r>
-          <w:rPr>
-            <w:bCs/>
-            <w:color w:val="000000" w:themeColor="text1"/>
-          </w:rPr>
-          <w:delText>m</w:delText>
-        </w:r>
-      </w:del>
-      <w:r>
-        <w:rPr>
-          <w:bCs/>
-          <w:color w:val="000000" w:themeColor="text1"/>
-        </w:rPr>
-        <w:t>M</w:t>
-      </w:r>
-      <w:proofErr w:type="spellEnd"/>
-      <w:r>
-        <w:rPr>
-          <w:bCs/>
-          <w:color w:val="000000" w:themeColor="text1"/>
-        </w:rPr>
-        <w:t xml:space="preserve">) </w:t>
-      </w:r>
-      <w:commentRangeEnd w:id="36"/>
+      <w:r>
+        <w:rPr>
+          <w:bCs/>
+          <w:color w:val="000000" w:themeColor="text1"/>
+        </w:rPr>
+        <w:t>Since CO</w:t>
+      </w:r>
+      <w:r>
+        <w:rPr>
+          <w:bCs/>
+          <w:color w:val="000000" w:themeColor="text1"/>
+          <w:vertAlign w:val="subscript"/>
+        </w:rPr>
+        <w:t>2</w:t>
+      </w:r>
+      <w:r>
+        <w:rPr>
+          <w:bCs/>
+          <w:color w:val="000000" w:themeColor="text1"/>
+        </w:rPr>
+        <w:t xml:space="preserve"> concentration also depends </w:t>
+      </w:r>
+      <w:r>
+        <w:rPr>
+          <w:bCs/>
+          <w:color w:val="000000" w:themeColor="text1"/>
+        </w:rPr>
+        <w:lastRenderedPageBreak/>
+        <w:t>on pH, an intracellular pH &gt; 7 would allow for higher levels of CO</w:t>
+      </w:r>
+      <w:r>
+        <w:rPr>
+          <w:bCs/>
+          <w:color w:val="000000" w:themeColor="text1"/>
+          <w:vertAlign w:val="subscript"/>
+        </w:rPr>
+        <w:t>2</w:t>
+      </w:r>
+      <w:r>
+        <w:rPr>
+          <w:bCs/>
+          <w:color w:val="000000" w:themeColor="text1"/>
+        </w:rPr>
+        <w:t xml:space="preserve"> than what we have assumed. The intracellular pH of </w:t>
+      </w:r>
+      <w:r>
+        <w:rPr>
+          <w:bCs/>
+          <w:i/>
+          <w:color w:val="000000" w:themeColor="text1"/>
+        </w:rPr>
+        <w:t>C. thermocellum</w:t>
+      </w:r>
+      <w:r>
+        <w:rPr>
+          <w:bCs/>
+          <w:color w:val="000000" w:themeColor="text1"/>
+        </w:rPr>
+        <w:t xml:space="preserve"> is not known. </w:t>
+      </w:r>
+      <w:r>
+        <w:rPr>
+          <w:bCs/>
+          <w:color w:val="000000" w:themeColor="text1"/>
+        </w:rPr>
+        <w:t xml:space="preserve">The sensitivity of the PEPCK reaction to </w:t>
+      </w:r>
+      <w:r>
+        <w:rPr>
+          <w:bCs/>
+          <w:color w:val="000000" w:themeColor="text1"/>
+        </w:rPr>
+        <w:t xml:space="preserve">the </w:t>
+      </w:r>
+      <w:r>
+        <w:rPr>
+          <w:bCs/>
+          <w:color w:val="000000" w:themeColor="text1"/>
+        </w:rPr>
+        <w:t>CO</w:t>
+      </w:r>
+      <w:r>
+        <w:rPr>
+          <w:bCs/>
+          <w:color w:val="000000" w:themeColor="text1"/>
+          <w:vertAlign w:val="subscript"/>
+        </w:rPr>
+        <w:t>2</w:t>
+      </w:r>
+      <w:r>
+        <w:rPr>
+          <w:bCs/>
+          <w:color w:val="000000" w:themeColor="text1"/>
+        </w:rPr>
+        <w:t xml:space="preserve"> concentration may explain why </w:t>
+      </w:r>
+      <w:r>
+        <w:rPr>
+          <w:bCs/>
+          <w:i/>
+          <w:color w:val="000000" w:themeColor="text1"/>
+        </w:rPr>
+        <w:t>C. thermocellum</w:t>
+      </w:r>
+      <w:r>
+        <w:rPr>
+          <w:bCs/>
+          <w:color w:val="000000" w:themeColor="text1"/>
+        </w:rPr>
+        <w:t xml:space="preserve"> grows much better in the presence of CO</w:t>
+      </w:r>
+      <w:r>
+        <w:rPr>
+          <w:bCs/>
+          <w:color w:val="000000" w:themeColor="text1"/>
+          <w:vertAlign w:val="subscript"/>
+        </w:rPr>
+        <w:t>2</w:t>
+      </w:r>
+      <w:r>
+        <w:rPr>
+          <w:bCs/>
+          <w:color w:val="000000" w:themeColor="text1"/>
+        </w:rPr>
+        <w:t>, whether enriched</w:t>
+      </w:r>
+      <w:r>
+        <w:rPr>
+          <w:bCs/>
+          <w:color w:val="000000" w:themeColor="text1"/>
+        </w:rPr>
+        <w:t xml:space="preserve"> in the atmosphere (typically at 10% v/v) or added as bicarbonate in the growth medium</w:t>
+      </w:r>
+      <w:r>
+        <w:rPr>
+          <w:color w:val="000000" w:themeColor="text1"/>
+        </w:rPr>
+        <w:t xml:space="preserve"> </w:t>
+      </w:r>
+      <w:r>
+        <w:rPr>
+          <w:bCs/>
+          <w:color w:val="000000" w:themeColor="text1"/>
+        </w:rPr>
+        <w:fldChar w:fldCharType="begin"/>
+      </w:r>
+      <w:r>
+        <w:rPr>
+          <w:bCs/>
+          <w:color w:val="000000" w:themeColor="text1"/>
+        </w:rPr>
+        <w:instrText xml:space="preserve"> ADDIN EN.CITE &lt;EndNote&gt;&lt;Cite&gt;&lt;Author&gt;Xiong&lt;/Author&gt;&lt;Year&gt;2017&lt;/Year&gt;&lt;RecNum&gt;584&lt;/RecNum&gt;&lt;DisplayText&gt;(Xiong et al., 2017)&lt;/DisplayText&gt;&lt;record&gt;&lt;rec-number&gt;584&lt;/rec-number&gt;&lt;foreign-keys&gt;&lt;key app="EN" db-id="rde2ee5zc0dwsbez5pg5s2ztd5fdfsdpvexd" timestamp="1549657192"&gt;584&lt;/key&gt;&lt;/foreign-keys&gt;&lt;ref-type name="Journal Article"&gt;17&lt;/ref-type&gt;&lt;contributors&gt;&lt;authors&gt;&lt;author&gt;Xiong, W.&lt;/author&gt;&lt;author&gt;Lin, P.&lt;/author&gt;&lt;author&gt;Magnusson, L.&lt;/author&gt;&lt;author&gt;Warner, L.&lt;/author&gt;&lt;author&gt;Liao, J.&lt;/author&gt;&lt;author&gt;Maness, P.&lt;/author&gt;&lt;author&gt;Chou, K.&lt;/author&gt;&lt;/authors&gt;&lt;/contributors&gt;&lt;auth-address&gt;Natl Renewable Energy Lab, Golden, CO USA&amp;#xD;Univ Calif Los Angeles, Chem &amp;amp; Biomol Engn, Los Angeles, CA USA&lt;/auth-address&gt;&lt;titles&gt;&lt;title&gt;Discovery of CO2-fixing one-carbon (C1) metabolism in a cellulose degrading bacterium Clostridium thermocellum&lt;/title&gt;&lt;secondary-title&gt;Abstracts of Papers of the American Chemical Society&lt;/secondary-title&gt;&lt;alt-title&gt;Abstr Pap Am Chem S&lt;/alt-title&gt;&lt;/titles&gt;&lt;periodical&gt;&lt;full-title&gt;Abstracts of Papers of the American Chemical Society&lt;/full-title&gt;&lt;abbr-1&gt;Abstr Pap Am Chem S&lt;/abbr-1&gt;&lt;/periodical&gt;&lt;alt-periodical&gt;&lt;full-title&gt;Abstracts of Papers of the American Chemical Society&lt;/full-title&gt;&lt;abbr-1&gt;Abstr Pap Am Chem S&lt;/abbr-1&gt;&lt;/alt-periodical&gt;&lt;volume&gt;253&lt;/volume&gt;&lt;dates&gt;&lt;year&gt;2017&lt;/year&gt;&lt;pub-dates&gt;&lt;date&gt;Apr 2&lt;/date&gt;&lt;/pub-dates&gt;&lt;/dates&gt;&lt;isbn&gt;0065-7727&lt;/isbn&gt;&lt;accession-num&gt;WOS:000430568501222&lt;/accession-num&gt;&lt;urls&gt;&lt;related-urls&gt;&lt;url&gt;&amp;lt;Go to ISI&amp;gt;://WOS:000430568501222&lt;/url&gt;&lt;/related-urls&gt;&lt;/urls&gt;&lt;language&gt;English&lt;/language&gt;&lt;/record&gt;&lt;/Cite&gt;&lt;/EndNote&gt;</w:instrText>
+      </w:r>
+      <w:r>
+        <w:rPr>
+          <w:bCs/>
+          <w:color w:val="000000" w:themeColor="text1"/>
+        </w:rPr>
+        <w:fldChar w:fldCharType="separate"/>
+      </w:r>
+      <w:r>
+        <w:rPr>
+          <w:bCs/>
+          <w:noProof/>
+          <w:color w:val="000000" w:themeColor="text1"/>
+        </w:rPr>
+        <w:t>(Xiong et al., 2017)</w:t>
+      </w:r>
+      <w:r>
+        <w:rPr>
+          <w:bCs/>
+          <w:color w:val="000000" w:themeColor="text1"/>
+        </w:rPr>
+        <w:fldChar w:fldCharType="end"/>
+      </w:r>
+      <w:r>
+        <w:rPr>
+          <w:bCs/>
+          <w:color w:val="000000" w:themeColor="text1"/>
+        </w:rPr>
+        <w:t>.</w:t>
+      </w:r>
+      <w:r>
+        <w:rPr>
+          <w:bCs/>
+          <w:color w:val="000000" w:themeColor="text1"/>
+        </w:rPr>
+        <w:t xml:space="preserve"> An alternate driver of PEPCK </w:t>
+      </w:r>
+      <w:r>
+        <w:rPr>
+          <w:bCs/>
+          <w:color w:val="000000" w:themeColor="text1"/>
+        </w:rPr>
+        <w:t>thermodynamic feasibility is</w:t>
+      </w:r>
+      <w:r>
+        <w:rPr>
+          <w:bCs/>
+          <w:color w:val="000000" w:themeColor="text1"/>
+        </w:rPr>
+        <w:t xml:space="preserve"> depletion of</w:t>
+      </w:r>
+      <w:r>
+        <w:rPr>
+          <w:bCs/>
+          <w:color w:val="000000" w:themeColor="text1"/>
+        </w:rPr>
+        <w:t xml:space="preserve"> the oxaloacetate (oaa)</w:t>
+      </w:r>
+      <w:r>
+        <w:rPr>
+          <w:bCs/>
+          <w:color w:val="000000" w:themeColor="text1"/>
+        </w:rPr>
+        <w:t xml:space="preserve"> pool </w:t>
+      </w:r>
+      <w:commentRangeStart w:id="6"/>
+      <w:r>
+        <w:rPr>
+          <w:bCs/>
+          <w:color w:val="000000" w:themeColor="text1"/>
+        </w:rPr>
+        <w:t>(&lt; 0.3 µM</w:t>
+      </w:r>
+      <w:commentRangeEnd w:id="6"/>
       <w:r>
         <w:rPr>
           <w:rStyle w:val="CommentReference"/>
@@ -16950,504 +17157,7 @@
           <w:color w:val="00000A"/>
           <w:lang w:eastAsia="zh-CN" w:bidi="hi-IN"/>
         </w:rPr>
-        <w:commentReference w:id="36"/>
-      </w:r>
-      <w:r>
-        <w:rPr>
-          <w:bCs/>
-          <w:color w:val="000000" w:themeColor="text1"/>
-        </w:rPr>
-        <w:t>i</w:t>
-      </w:r>
-      <w:r>
-        <w:rPr>
-          <w:bCs/>
-          <w:color w:val="000000" w:themeColor="text1"/>
-        </w:rPr>
-        <w:t xml:space="preserve">s required to remove </w:t>
-      </w:r>
-      <w:r>
-        <w:rPr>
-          <w:bCs/>
-          <w:color w:val="000000" w:themeColor="text1"/>
-        </w:rPr>
-        <w:t>limitation</w:t>
-      </w:r>
-      <w:r>
-        <w:rPr>
-          <w:bCs/>
-          <w:color w:val="000000" w:themeColor="text1"/>
-        </w:rPr>
-        <w:t>s</w:t>
-      </w:r>
-      <w:r>
-        <w:rPr>
-          <w:bCs/>
-          <w:color w:val="000000" w:themeColor="text1"/>
-        </w:rPr>
-        <w:t xml:space="preserve"> on </w:t>
-      </w:r>
-      <w:r>
-        <w:rPr>
-          <w:bCs/>
-          <w:color w:val="000000" w:themeColor="text1"/>
-        </w:rPr>
-        <w:t xml:space="preserve">the </w:t>
-      </w:r>
-      <w:proofErr w:type="spellStart"/>
-      <w:r>
-        <w:rPr>
-          <w:color w:val="000000" w:themeColor="text1"/>
-        </w:rPr>
-        <w:t>Δ</w:t>
-      </w:r>
-      <w:r>
-        <w:rPr>
-          <w:color w:val="000000" w:themeColor="text1"/>
-          <w:vertAlign w:val="subscript"/>
-        </w:rPr>
-        <w:t>r</w:t>
-      </w:r>
-      <w:r>
-        <w:rPr>
-          <w:color w:val="000000" w:themeColor="text1"/>
-        </w:rPr>
-        <w:t>G</w:t>
-      </w:r>
-      <w:proofErr w:type="spellEnd"/>
-      <w:r>
-        <w:rPr>
-          <w:color w:val="000000" w:themeColor="text1"/>
-          <w:vertAlign w:val="superscript"/>
-        </w:rPr>
-        <w:t xml:space="preserve">′ </w:t>
-      </w:r>
-      <w:r>
-        <w:rPr>
-          <w:bCs/>
-          <w:color w:val="000000" w:themeColor="text1"/>
-        </w:rPr>
-        <w:t>of the P</w:t>
-      </w:r>
-      <w:r>
-        <w:rPr>
-          <w:bCs/>
-          <w:color w:val="000000" w:themeColor="text1"/>
-        </w:rPr>
-        <w:t>EPCK</w:t>
-      </w:r>
-      <w:r>
-        <w:rPr>
-          <w:bCs/>
-          <w:color w:val="000000" w:themeColor="text1"/>
-        </w:rPr>
-        <w:t xml:space="preserve"> reaction</w:t>
-      </w:r>
-      <w:r>
-        <w:rPr>
-          <w:bCs/>
-          <w:color w:val="000000" w:themeColor="text1"/>
-        </w:rPr>
-        <w:t xml:space="preserve"> </w:t>
-      </w:r>
-      <w:r>
-        <w:rPr>
-          <w:bCs/>
-          <w:color w:val="000000" w:themeColor="text1"/>
-        </w:rPr>
-        <w:t>allu</w:t>
-      </w:r>
-      <w:r>
-        <w:rPr>
-          <w:bCs/>
-          <w:color w:val="000000" w:themeColor="text1"/>
-        </w:rPr>
-        <w:t>d</w:t>
-      </w:r>
-      <w:r>
-        <w:rPr>
-          <w:bCs/>
-          <w:color w:val="000000" w:themeColor="text1"/>
-        </w:rPr>
-        <w:t>ing</w:t>
-      </w:r>
-      <w:r>
-        <w:rPr>
-          <w:bCs/>
-          <w:color w:val="000000" w:themeColor="text1"/>
-        </w:rPr>
-        <w:t xml:space="preserve"> to </w:t>
-      </w:r>
-      <w:r>
-        <w:rPr>
-          <w:bCs/>
-          <w:color w:val="000000" w:themeColor="text1"/>
-        </w:rPr>
-        <w:t>supersaturation of CO</w:t>
-      </w:r>
-      <w:r>
-        <w:rPr>
-          <w:bCs/>
-          <w:color w:val="000000" w:themeColor="text1"/>
-          <w:vertAlign w:val="subscript"/>
-        </w:rPr>
-        <w:t xml:space="preserve">2 </w:t>
-      </w:r>
-      <w:r>
-        <w:rPr>
-          <w:bCs/>
-          <w:color w:val="000000" w:themeColor="text1"/>
-        </w:rPr>
-        <w:t xml:space="preserve">in the media </w:t>
-      </w:r>
-      <w:r>
-        <w:rPr>
-          <w:bCs/>
-          <w:color w:val="000000" w:themeColor="text1"/>
-        </w:rPr>
-        <w:t xml:space="preserve">during fermentation </w:t>
-      </w:r>
-      <w:r>
-        <w:rPr>
-          <w:bCs/>
-          <w:color w:val="000000" w:themeColor="text1"/>
-        </w:rPr>
-        <w:t xml:space="preserve">as </w:t>
-      </w:r>
-      <w:r>
-        <w:rPr>
-          <w:bCs/>
-          <w:color w:val="000000" w:themeColor="text1"/>
-        </w:rPr>
-        <w:t xml:space="preserve">observed </w:t>
-      </w:r>
-      <w:r>
-        <w:rPr>
-          <w:bCs/>
-          <w:color w:val="000000" w:themeColor="text1"/>
-        </w:rPr>
-        <w:t>by Blunt et al</w:t>
-      </w:r>
-      <w:r>
-        <w:rPr>
-          <w:bCs/>
-          <w:color w:val="000000" w:themeColor="text1"/>
-        </w:rPr>
-        <w:t xml:space="preserve"> </w:t>
-      </w:r>
-      <w:r>
-        <w:rPr>
-          <w:bCs/>
-          <w:color w:val="000000" w:themeColor="text1"/>
-        </w:rPr>
-        <w:fldChar w:fldCharType="begin"/>
-      </w:r>
-      <w:r>
-        <w:rPr>
-          <w:bCs/>
-          <w:color w:val="000000" w:themeColor="text1"/>
-        </w:rPr>
-        <w:instrText xml:space="preserve"> ADDIN EN.CITE &lt;EndNote&gt;&lt;Cite&gt;&lt;Author&gt;Blunt&lt;/Author&gt;&lt;Year&gt;2015&lt;/Year&gt;&lt;RecNum&gt;971&lt;/RecNum&gt;&lt;DisplayText&gt;(Blunt et al., 2015)&lt;/DisplayText&gt;&lt;record&gt;&lt;rec-number&gt;971&lt;/rec-number&gt;&lt;foreign-keys&gt;&lt;key app="EN" db-id="fvpzfr0e4st20mexsvkp25sidt9awrwdzvvw" timestamp="1550644537"&gt;971&lt;/key&gt;&lt;/foreign-keys&gt;&lt;ref-type name="Conference Proceedings"&gt;10&lt;/ref-type&gt;&lt;contributors&gt;&lt;authors&gt;&lt;author&gt;Blunt, Warren A&lt;/author&gt;&lt;author&gt;Gapes, Daniel J&lt;/author&gt;&lt;author&gt;Sparling, Richard&lt;/author&gt;&lt;author&gt;Levin, David B&lt;/author&gt;&lt;author&gt;Cicek, Nazim&lt;/author&gt;&lt;/authors&gt;&lt;/contributors&gt;&lt;titles&gt;&lt;title&gt;Quantitative assessment of H2 and CO2 supersaturation during thermophilic cellobiose fermentation with Clostridium thermocellum&lt;/title&gt;&lt;secondary-title&gt;2015 ASABE Annual International Meeting&lt;/secondary-title&gt;&lt;/titles&gt;&lt;pages&gt;1&lt;/pages&gt;&lt;dates&gt;&lt;year&gt;2015&lt;/year&gt;&lt;/dates&gt;&lt;publisher&gt;American Society of Agricultural and Biological Engineers&lt;/publisher&gt;&lt;urls&gt;&lt;/urls&gt;&lt;/record&gt;&lt;/Cite&gt;&lt;/EndNote&gt;</w:instrText>
-      </w:r>
-      <w:r>
-        <w:rPr>
-          <w:bCs/>
-          <w:color w:val="000000" w:themeColor="text1"/>
-        </w:rPr>
-        <w:fldChar w:fldCharType="separate"/>
-      </w:r>
-      <w:r>
-        <w:rPr>
-          <w:bCs/>
-          <w:noProof/>
-          <w:color w:val="000000" w:themeColor="text1"/>
-        </w:rPr>
-        <w:t>(Blunt et al., 2015)</w:t>
-      </w:r>
-      <w:r>
-        <w:rPr>
-          <w:bCs/>
-          <w:color w:val="000000" w:themeColor="text1"/>
-        </w:rPr>
-        <w:fldChar w:fldCharType="end"/>
-      </w:r>
-      <w:r>
-        <w:rPr>
-          <w:bCs/>
-          <w:color w:val="000000" w:themeColor="text1"/>
-        </w:rPr>
-        <w:t>.</w:t>
-      </w:r>
-      <w:r>
-        <w:rPr>
-          <w:bCs/>
-          <w:color w:val="000000" w:themeColor="text1"/>
-        </w:rPr>
-        <w:t xml:space="preserve"> </w:t>
-      </w:r>
-      <w:ins w:id="40" w:author="Dan Olson" w:date="2019-03-11T09:41:00Z">
-        <w:r>
-          <w:rPr>
-            <w:bCs/>
-            <w:color w:val="000000" w:themeColor="text1"/>
-          </w:rPr>
-          <w:t>Since CO</w:t>
-        </w:r>
-        <w:r>
-          <w:rPr>
-            <w:bCs/>
-            <w:color w:val="000000" w:themeColor="text1"/>
-            <w:vertAlign w:val="subscript"/>
-            <w:rPrChange w:id="41" w:author="Dan Olson" w:date="2019-03-11T09:43:00Z">
-              <w:rPr>
-                <w:bCs/>
-                <w:color w:val="000000" w:themeColor="text1"/>
-              </w:rPr>
-            </w:rPrChange>
-          </w:rPr>
-          <w:t>2</w:t>
-        </w:r>
-        <w:r>
-          <w:rPr>
-            <w:bCs/>
-            <w:color w:val="000000" w:themeColor="text1"/>
-          </w:rPr>
-          <w:t xml:space="preserve"> concentration also depends </w:t>
-        </w:r>
-        <w:r>
-          <w:rPr>
-            <w:bCs/>
-            <w:color w:val="000000" w:themeColor="text1"/>
-          </w:rPr>
-          <w:lastRenderedPageBreak/>
-          <w:t>on pH, a</w:t>
-        </w:r>
-      </w:ins>
-      <w:ins w:id="42" w:author="Dan Olson" w:date="2019-03-11T09:42:00Z">
-        <w:r>
-          <w:rPr>
-            <w:bCs/>
-            <w:color w:val="000000" w:themeColor="text1"/>
-          </w:rPr>
-          <w:t>n intracellular pH &gt; 7 would allow for higher levels of CO</w:t>
-        </w:r>
-        <w:r>
-          <w:rPr>
-            <w:bCs/>
-            <w:color w:val="000000" w:themeColor="text1"/>
-            <w:vertAlign w:val="subscript"/>
-            <w:rPrChange w:id="43" w:author="Dan Olson" w:date="2019-03-11T09:43:00Z">
-              <w:rPr>
-                <w:bCs/>
-                <w:color w:val="000000" w:themeColor="text1"/>
-              </w:rPr>
-            </w:rPrChange>
-          </w:rPr>
-          <w:t>2</w:t>
-        </w:r>
-        <w:r>
-          <w:rPr>
-            <w:bCs/>
-            <w:color w:val="000000" w:themeColor="text1"/>
-          </w:rPr>
-          <w:t xml:space="preserve"> than what we have assumed. The intracellular pH of </w:t>
-        </w:r>
-        <w:r>
-          <w:rPr>
-            <w:bCs/>
-            <w:i/>
-            <w:color w:val="000000" w:themeColor="text1"/>
-            <w:rPrChange w:id="44" w:author="Dan Olson" w:date="2019-03-11T09:43:00Z">
-              <w:rPr>
-                <w:bCs/>
-                <w:color w:val="000000" w:themeColor="text1"/>
-              </w:rPr>
-            </w:rPrChange>
-          </w:rPr>
-          <w:t>C. thermocellum</w:t>
-        </w:r>
-        <w:r>
-          <w:rPr>
-            <w:bCs/>
-            <w:color w:val="000000" w:themeColor="text1"/>
-          </w:rPr>
-          <w:t xml:space="preserve"> is not known. </w:t>
-        </w:r>
-      </w:ins>
-      <w:r>
-        <w:rPr>
-          <w:bCs/>
-          <w:color w:val="000000" w:themeColor="text1"/>
-        </w:rPr>
-        <w:t xml:space="preserve">The sensitivity of the PEPCK reaction to </w:t>
-      </w:r>
-      <w:r>
-        <w:rPr>
-          <w:bCs/>
-          <w:color w:val="000000" w:themeColor="text1"/>
-        </w:rPr>
-        <w:t xml:space="preserve">the </w:t>
-      </w:r>
-      <w:r>
-        <w:rPr>
-          <w:bCs/>
-          <w:color w:val="000000" w:themeColor="text1"/>
-        </w:rPr>
-        <w:t>CO</w:t>
-      </w:r>
-      <w:r>
-        <w:rPr>
-          <w:bCs/>
-          <w:color w:val="000000" w:themeColor="text1"/>
-          <w:vertAlign w:val="subscript"/>
-        </w:rPr>
-        <w:t>2</w:t>
-      </w:r>
-      <w:r>
-        <w:rPr>
-          <w:bCs/>
-          <w:color w:val="000000" w:themeColor="text1"/>
-        </w:rPr>
-        <w:t xml:space="preserve"> concentration may explain why </w:t>
-      </w:r>
-      <w:r>
-        <w:rPr>
-          <w:bCs/>
-          <w:i/>
-          <w:color w:val="000000" w:themeColor="text1"/>
-        </w:rPr>
-        <w:t>C. thermocellum</w:t>
-      </w:r>
-      <w:r>
-        <w:rPr>
-          <w:bCs/>
-          <w:color w:val="000000" w:themeColor="text1"/>
-        </w:rPr>
-        <w:t xml:space="preserve"> grows much better in the presence of CO</w:t>
-      </w:r>
-      <w:r>
-        <w:rPr>
-          <w:bCs/>
-          <w:color w:val="000000" w:themeColor="text1"/>
-          <w:vertAlign w:val="subscript"/>
-        </w:rPr>
-        <w:t>2</w:t>
-      </w:r>
-      <w:r>
-        <w:rPr>
-          <w:bCs/>
-          <w:color w:val="000000" w:themeColor="text1"/>
-        </w:rPr>
-        <w:t>, whether enriched</w:t>
-      </w:r>
-      <w:r>
-        <w:rPr>
-          <w:bCs/>
-          <w:color w:val="000000" w:themeColor="text1"/>
-        </w:rPr>
-        <w:t xml:space="preserve"> in the atmosphere (typically at 10% v/v) or added as bicarbonate in the growth medium</w:t>
-      </w:r>
-      <w:r>
-        <w:rPr>
-          <w:color w:val="000000" w:themeColor="text1"/>
-        </w:rPr>
-        <w:t xml:space="preserve"> </w:t>
-      </w:r>
-      <w:r>
-        <w:rPr>
-          <w:bCs/>
-          <w:color w:val="000000" w:themeColor="text1"/>
-        </w:rPr>
-        <w:fldChar w:fldCharType="begin"/>
-      </w:r>
-      <w:r>
-        <w:rPr>
-          <w:bCs/>
-          <w:color w:val="000000" w:themeColor="text1"/>
-        </w:rPr>
-        <w:instrText xml:space="preserve"> ADDIN EN.CITE &lt;EndNote&gt;&lt;Cite&gt;&lt;Author&gt;Xiong&lt;/Author&gt;&lt;Year&gt;2017&lt;/Year&gt;&lt;RecNum&gt;584&lt;/RecNum&gt;&lt;DisplayText&gt;(Xiong et al., 2017)&lt;/DisplayText&gt;&lt;record&gt;&lt;rec-number&gt;584&lt;/rec-number&gt;&lt;foreign-keys&gt;&lt;key app="EN" db-id="rde2ee5zc0dwsbez5pg5s2ztd5fdfsdpvexd" timestamp="1549657192"&gt;584&lt;/key&gt;&lt;/foreign-keys&gt;&lt;ref-type name="Journal Article"&gt;17&lt;/ref-type&gt;&lt;contributors&gt;&lt;authors&gt;&lt;author&gt;Xiong, W.&lt;/author&gt;&lt;author&gt;Lin, P.&lt;/author&gt;&lt;author&gt;Magnusson, L.&lt;/author&gt;&lt;author&gt;Warner, L.&lt;/author&gt;&lt;author&gt;Liao, J.&lt;/author&gt;&lt;author&gt;Maness, P.&lt;/author&gt;&lt;author&gt;Chou, K.&lt;/author&gt;&lt;/authors&gt;&lt;/contributors&gt;&lt;auth-address&gt;Natl Renewable Energy Lab, Golden, CO USA&amp;#xD;Univ Calif Los Angeles, Chem &amp;amp; Biomol Engn, Los Angeles, CA USA&lt;/auth-address&gt;&lt;titles&gt;&lt;title&gt;Discovery of CO2-fixing one-carbon (C1) metabolism in a cellulose degrading bacterium Clostridium thermocellum&lt;/title&gt;&lt;secondary-title&gt;Abstracts of Papers of the American Chemical Society&lt;/secondary-title&gt;&lt;alt-title&gt;Abstr Pap Am Chem S&lt;/alt-title&gt;&lt;/titles&gt;&lt;periodical&gt;&lt;full-title&gt;Abstracts of Papers of the American Chemical Society&lt;/full-title&gt;&lt;abbr-1&gt;Abstr Pap Am Chem S&lt;/abbr-1&gt;&lt;/periodical&gt;&lt;alt-periodical&gt;&lt;full-title&gt;Abstracts of Papers of the American Chemical Society&lt;/full-title&gt;&lt;abbr-1&gt;Abstr Pap Am Chem S&lt;/abbr-1&gt;&lt;/alt-periodical&gt;&lt;volume&gt;253&lt;/volume&gt;&lt;dates&gt;&lt;year&gt;2017&lt;/year&gt;&lt;pub-dates&gt;&lt;date&gt;Apr 2&lt;/date&gt;&lt;/pub-dates&gt;&lt;/dates&gt;&lt;isbn&gt;0065-7727&lt;/isbn&gt;&lt;accession-num&gt;WOS:000430568501222&lt;/accession-num&gt;&lt;urls&gt;&lt;related-urls&gt;&lt;url&gt;&amp;lt;Go to ISI&amp;gt;://WOS:000430568501222&lt;/url&gt;&lt;/related-urls&gt;&lt;/urls&gt;&lt;language&gt;English&lt;/language&gt;&lt;/record&gt;&lt;/Cite&gt;&lt;/EndNote&gt;</w:instrText>
-      </w:r>
-      <w:r>
-        <w:rPr>
-          <w:bCs/>
-          <w:color w:val="000000" w:themeColor="text1"/>
-        </w:rPr>
-        <w:fldChar w:fldCharType="separate"/>
-      </w:r>
-      <w:r>
-        <w:rPr>
-          <w:bCs/>
-          <w:noProof/>
-          <w:color w:val="000000" w:themeColor="text1"/>
-        </w:rPr>
-        <w:t>(Xiong et al., 2017)</w:t>
-      </w:r>
-      <w:r>
-        <w:rPr>
-          <w:bCs/>
-          <w:color w:val="000000" w:themeColor="text1"/>
-        </w:rPr>
-        <w:fldChar w:fldCharType="end"/>
-      </w:r>
-      <w:r>
-        <w:rPr>
-          <w:bCs/>
-          <w:color w:val="000000" w:themeColor="text1"/>
-        </w:rPr>
-        <w:t>.</w:t>
-      </w:r>
-      <w:r>
-        <w:rPr>
-          <w:bCs/>
-          <w:color w:val="000000" w:themeColor="text1"/>
-        </w:rPr>
-        <w:t xml:space="preserve"> An alternate driver of PEPCK </w:t>
-      </w:r>
-      <w:r>
-        <w:rPr>
-          <w:bCs/>
-          <w:color w:val="000000" w:themeColor="text1"/>
-        </w:rPr>
-        <w:t>thermodynamic feasibility is</w:t>
-      </w:r>
-      <w:r>
-        <w:rPr>
-          <w:bCs/>
-          <w:color w:val="000000" w:themeColor="text1"/>
-        </w:rPr>
-        <w:t xml:space="preserve"> depletion of</w:t>
-      </w:r>
-      <w:r>
-        <w:rPr>
-          <w:bCs/>
-          <w:color w:val="000000" w:themeColor="text1"/>
-        </w:rPr>
-        <w:t xml:space="preserve"> the oxaloacetate (oaa)</w:t>
-      </w:r>
-      <w:r>
-        <w:rPr>
-          <w:bCs/>
-          <w:color w:val="000000" w:themeColor="text1"/>
-        </w:rPr>
-        <w:t xml:space="preserve"> pool </w:t>
-      </w:r>
-      <w:commentRangeStart w:id="45"/>
-      <w:r>
-        <w:rPr>
-          <w:bCs/>
-          <w:color w:val="000000" w:themeColor="text1"/>
-        </w:rPr>
-        <w:t>(&lt; 0.3 µM</w:t>
-      </w:r>
-      <w:commentRangeEnd w:id="45"/>
-      <w:r>
-        <w:rPr>
-          <w:rStyle w:val="CommentReference"/>
-          <w:rFonts w:ascii="Liberation Serif" w:hAnsi="Liberation Serif" w:cs="Mangal"/>
-          <w:color w:val="00000A"/>
-          <w:lang w:eastAsia="zh-CN" w:bidi="hi-IN"/>
-        </w:rPr>
-        <w:commentReference w:id="45"/>
+        <w:commentReference w:id="6"/>
       </w:r>
       <w:r>
         <w:rPr>
@@ -18695,7 +18405,7 @@
                     </pic:cNvPicPr>
                   </pic:nvPicPr>
                   <pic:blipFill rotWithShape="1">
-                    <a:blip r:embed="rId15" cstate="print">
+                    <a:blip r:embed="rId14" cstate="print">
                       <a:extLst>
                         <a:ext uri="{28A0092B-C50C-407E-A947-70E740481C1C}">
                           <a14:useLocalDpi xmlns:a14="http://schemas.microsoft.com/office/drawing/2010/main" val="0"/>
@@ -19945,12 +19655,21 @@
         </w:rPr>
         <w:t xml:space="preserve">. Although some organisms, such as </w:t>
       </w:r>
+      <w:proofErr w:type="spellStart"/>
       <w:r>
         <w:rPr>
           <w:i/>
           <w:color w:val="000000" w:themeColor="text1"/>
         </w:rPr>
-        <w:t xml:space="preserve">Zymomonas </w:t>
+        <w:t>Zymomonas</w:t>
+      </w:r>
+      <w:proofErr w:type="spellEnd"/>
+      <w:r>
+        <w:rPr>
+          <w:i/>
+          <w:color w:val="000000" w:themeColor="text1"/>
+        </w:rPr>
+        <w:t xml:space="preserve"> </w:t>
       </w:r>
       <w:proofErr w:type="spellStart"/>
       <w:r>
@@ -20326,7 +20045,14 @@
           <w:bCs/>
           <w:color w:val="000000" w:themeColor="text1"/>
         </w:rPr>
-        <w:t xml:space="preserve"> on pathway thermodynamics</w:t>
+        <w:t xml:space="preserve"> on pathway </w:t>
+      </w:r>
+      <w:r>
+        <w:rPr>
+          <w:bCs/>
+          <w:color w:val="000000" w:themeColor="text1"/>
+        </w:rPr>
+        <w:t>thermodynamics</w:t>
       </w:r>
       <w:r>
         <w:rPr>
@@ -20338,14 +20064,14 @@
       <w:r>
         <w:rPr>
           <w:bCs/>
-          <w:color w:val="FF0000"/>
+          <w:color w:val="000000" w:themeColor="text1"/>
         </w:rPr>
         <w:t xml:space="preserve">Sugar </w:t>
       </w:r>
       <w:r>
         <w:rPr>
           <w:bCs/>
-          <w:color w:val="FF0000"/>
+          <w:color w:val="000000" w:themeColor="text1"/>
         </w:rPr>
         <w:lastRenderedPageBreak/>
         <w:t>phosphate</w:t>
@@ -20353,49 +20079,49 @@
       <w:r>
         <w:rPr>
           <w:bCs/>
-          <w:color w:val="FF0000"/>
+          <w:color w:val="000000" w:themeColor="text1"/>
         </w:rPr>
         <w:t>s</w:t>
       </w:r>
       <w:r>
         <w:rPr>
           <w:bCs/>
-          <w:color w:val="FF0000"/>
+          <w:color w:val="000000" w:themeColor="text1"/>
         </w:rPr>
         <w:t xml:space="preserve"> and NADH pool accumulation </w:t>
       </w:r>
       <w:r>
         <w:rPr>
           <w:bCs/>
-          <w:color w:val="FF0000"/>
+          <w:color w:val="000000" w:themeColor="text1"/>
         </w:rPr>
         <w:t xml:space="preserve">at high ethanol concentrations renders ethanol production </w:t>
       </w:r>
       <w:r>
         <w:rPr>
           <w:bCs/>
-          <w:color w:val="FF0000"/>
+          <w:color w:val="000000" w:themeColor="text1"/>
         </w:rPr>
         <w:t xml:space="preserve">thermodynamically </w:t>
       </w:r>
       <w:r>
         <w:rPr>
           <w:bCs/>
-          <w:color w:val="FF0000"/>
+          <w:color w:val="000000" w:themeColor="text1"/>
         </w:rPr>
         <w:t>infeasible</w:t>
       </w:r>
       <w:r>
         <w:rPr>
           <w:bCs/>
-          <w:color w:val="FF0000"/>
+          <w:color w:val="000000" w:themeColor="text1"/>
         </w:rPr>
         <w:t xml:space="preserve"> by </w:t>
       </w:r>
       <w:r>
         <w:rPr>
           <w:bCs/>
-          <w:color w:val="FF0000"/>
+          <w:color w:val="000000" w:themeColor="text1"/>
         </w:rPr>
         <w:t>constraining the thermodynamics of 5 reactions (PFK, FBA, GAPDH, ALDH and ADH)</w:t>
       </w:r>
@@ -20502,7 +20228,14 @@
           <w:bCs/>
           <w:color w:val="000000" w:themeColor="text1"/>
         </w:rPr>
-        <w:t>under physiological CO</w:t>
+        <w:t xml:space="preserve">under physiological </w:t>
+      </w:r>
+      <w:r>
+        <w:rPr>
+          <w:bCs/>
+          <w:color w:val="000000" w:themeColor="text1"/>
+        </w:rPr>
+        <w:t>CO</w:t>
       </w:r>
       <w:r>
         <w:rPr>
@@ -23067,14 +22800,14 @@
         </w:rPr>
         <w:t>value of 0.4 (</w:t>
       </w:r>
-      <w:commentRangeStart w:id="46"/>
+      <w:commentRangeStart w:id="7"/>
       <w:r>
         <w:rPr>
           <w:color w:val="000000" w:themeColor="text1"/>
         </w:rPr>
         <w:t>Table XX</w:t>
       </w:r>
-      <w:commentRangeEnd w:id="46"/>
+      <w:commentRangeEnd w:id="7"/>
       <w:r>
         <w:rPr>
           <w:rStyle w:val="CommentReference"/>
@@ -23082,7 +22815,7 @@
           <w:color w:val="00000A"/>
           <w:lang w:eastAsia="zh-CN" w:bidi="hi-IN"/>
         </w:rPr>
-        <w:commentReference w:id="46"/>
+        <w:commentReference w:id="7"/>
       </w:r>
       <w:r>
         <w:rPr>
@@ -23705,7 +23438,7 @@
                 <w:color w:val="000000" w:themeColor="text1"/>
               </w:rPr>
             </w:pPr>
-            <w:bookmarkStart w:id="47" w:name="method_3_2_18"/>
+            <w:bookmarkStart w:id="8" w:name="method_3_2_18"/>
             <w:r>
               <w:rPr>
                 <w:color w:val="000000" w:themeColor="text1"/>
@@ -23724,7 +23457,7 @@
               </w:rPr>
               <w:t>)</w:t>
             </w:r>
-            <w:bookmarkEnd w:id="47"/>
+            <w:bookmarkEnd w:id="8"/>
           </w:p>
         </w:tc>
       </w:tr>
@@ -24070,7 +23803,7 @@
                 <w:color w:val="000000" w:themeColor="text1"/>
               </w:rPr>
             </w:pPr>
-            <w:bookmarkStart w:id="48" w:name="method_3_2_19"/>
+            <w:bookmarkStart w:id="9" w:name="method_3_2_19"/>
             <w:r>
               <w:rPr>
                 <w:color w:val="000000" w:themeColor="text1"/>
@@ -24089,7 +23822,7 @@
               </w:rPr>
               <w:t>)</w:t>
             </w:r>
-            <w:bookmarkEnd w:id="48"/>
+            <w:bookmarkEnd w:id="9"/>
           </w:p>
         </w:tc>
       </w:tr>
@@ -24343,7 +24076,7 @@
                 <w:color w:val="000000" w:themeColor="text1"/>
               </w:rPr>
             </w:pPr>
-            <w:bookmarkStart w:id="49" w:name="method_3_2_20"/>
+            <w:bookmarkStart w:id="10" w:name="method_3_2_20"/>
             <w:r>
               <w:rPr>
                 <w:color w:val="000000" w:themeColor="text1"/>
@@ -24362,7 +24095,7 @@
               </w:rPr>
               <w:t>)</w:t>
             </w:r>
-            <w:bookmarkEnd w:id="49"/>
+            <w:bookmarkEnd w:id="10"/>
           </w:p>
         </w:tc>
       </w:tr>
@@ -25816,7 +25549,15 @@
         <w:rPr>
           <w:color w:val="000000" w:themeColor="text1"/>
         </w:rPr>
-        <w:t>Default bounds for each metabolite is described in Supplementary table EEE.</w:t>
+        <w:t>Default bounds for each metabolite is described in Supplementary tabl</w:t>
+      </w:r>
+      <w:bookmarkStart w:id="11" w:name="_GoBack"/>
+      <w:bookmarkEnd w:id="11"/>
+      <w:r>
+        <w:rPr>
+          <w:color w:val="000000" w:themeColor="text1"/>
+        </w:rPr>
+        <w:t>e EEE.</w:t>
       </w:r>
       <w:r>
         <w:rPr>
@@ -25824,16 +25565,12 @@
         </w:rPr>
         <w:t xml:space="preserve"> </w:t>
       </w:r>
-      <w:ins w:id="50" w:author="Dan Olson" w:date="2019-03-11T09:49:00Z">
-        <w:r>
-          <w:rPr>
-            <w:color w:val="000000" w:themeColor="text1"/>
-          </w:rPr>
-          <w:t xml:space="preserve">The pH of the system was set to 7.0 and the ionic strength set to 0.1 M. </w:t>
-        </w:r>
-      </w:ins>
-      <w:bookmarkStart w:id="51" w:name="_GoBack"/>
-      <w:bookmarkEnd w:id="51"/>
+      <w:r>
+        <w:rPr>
+          <w:color w:val="000000" w:themeColor="text1"/>
+        </w:rPr>
+        <w:t xml:space="preserve">The pH of the system was set to 7.0 and the ionic strength set to 0.1 M. </w:t>
+      </w:r>
       <w:r>
         <w:rPr>
           <w:color w:val="000000" w:themeColor="text1"/>
@@ -32017,14 +31754,14 @@
         <w:rPr>
           <w:noProof/>
         </w:rPr>
-        <w:t xml:space="preserve">Blunt, W. A., Gapes, D. J., Sparling, R., Levin, D. B., Cicek, N., Quantitative assessment of H2 and CO2 supersaturation during thermophilic cellobiose fermentation with Clostridium thermocellum. </w:t>
+        <w:t xml:space="preserve">Blunt, W. A., Gapes, D. J., Sparling, R., Levin, D. B., Cicek, N., Quantitative assessment of H2 and CO2 supersaturation during thermophilic cellobiose fermentation with Clostridium thermocellum. 2015 </w:t>
       </w:r>
       <w:r>
         <w:rPr>
           <w:noProof/>
         </w:rPr>
         <w:lastRenderedPageBreak/>
-        <w:t>2015 ASABE Annual International Meeting. American Society of Agricultural and Biological Engineers, 2015, pp. 1.</w:t>
+        <w:t>ASABE Annual International Meeting. American Society of Agricultural and Biological Engineers, 2015, pp. 1.</w:t>
       </w:r>
     </w:p>
     <w:p>
@@ -32405,7 +32142,6 @@
         <w:rPr>
           <w:noProof/>
         </w:rPr>
-        <w:lastRenderedPageBreak/>
         <w:t>Noor, E., Bar-Even, A., Flamholz, A., Reznik, E., Liebermeister, W., Milo, R., 2014. Pathway thermodynamics highlights kinetic obstacles in central metabolism. PLoS Comput Biol. 10</w:t>
       </w:r>
       <w:r>
@@ -32462,6 +32198,7 @@
         <w:rPr>
           <w:noProof/>
         </w:rPr>
+        <w:lastRenderedPageBreak/>
         <w:t>Olson, D. G., Horl, M., Fuhrer, T., Cui, J., Zhou, J., Maloney, M. I., Amador-Noguez, D., Tian, L., Sauer, U., Lynd, L. R., 2017. Glycolysis without pyruvate kinase in Clostridium thermocellum. Metab Eng. 39</w:t>
       </w:r>
       <w:r>
@@ -32843,7 +32580,6 @@
         <w:rPr>
           <w:noProof/>
         </w:rPr>
-        <w:lastRenderedPageBreak/>
         <w:t>Yang, S., Giannone, R. J., Dice, L., Yang, Z. K., Engle, N. L., Tschaplinski, T. J., Hettich, R. L., Brown, S. D., 2012. Clostridium thermocellum ATCC27405 transcriptomic, metabolomic and proteomic profiles after ethanol stress. BMC Genomics. 13</w:t>
       </w:r>
       <w:r>
@@ -32930,11 +32666,12 @@
         <w:rPr>
           <w:color w:val="000000" w:themeColor="text1"/>
         </w:rPr>
+        <w:lastRenderedPageBreak/>
         <w:fldChar w:fldCharType="end"/>
       </w:r>
     </w:p>
     <w:sectPr>
-      <w:footerReference w:type="default" r:id="rId16"/>
+      <w:footerReference w:type="default" r:id="rId15"/>
       <w:pgSz w:w="12240" w:h="15840"/>
       <w:pgMar w:top="1134" w:right="1134" w:bottom="1693" w:left="1134" w:header="0" w:footer="1134" w:gutter="0"/>
       <w:lnNumType w:countBy="1" w:restart="continuous"/>
@@ -32947,8 +32684,8 @@
 </file>
 
 <file path=word/comments.xml><?xml version="1.0" encoding="utf-8"?>
-<w:comments xmlns:wpc="http://schemas.microsoft.com/office/word/2010/wordprocessingCanvas" xmlns:cx="http://schemas.microsoft.com/office/drawing/2014/chartex" xmlns:cx1="http://schemas.microsoft.com/office/drawing/2015/9/8/chartex" xmlns:cx2="http://schemas.microsoft.com/office/drawing/2015/10/21/chartex" xmlns:cx3="http://schemas.microsoft.com/office/drawing/2016/5/9/chartex" xmlns:cx4="http://schemas.microsoft.com/office/drawing/2016/5/10/chartex" xmlns:cx5="http://schemas.microsoft.com/office/drawing/2016/5/11/chartex" xmlns:cx6="http://schemas.microsoft.com/office/drawing/2016/5/12/chartex" xmlns:cx7="http://schemas.microsoft.com/office/drawing/2016/5/13/chartex" xmlns:cx8="http://schemas.microsoft.com/office/drawing/2016/5/14/chartex" xmlns:mc="http://schemas.openxmlformats.org/markup-compatibility/2006" xmlns:aink="http://schemas.microsoft.com/office/drawing/2016/ink" xmlns:am3d="http://schemas.microsoft.com/office/drawing/2017/model3d" xmlns:o="urn:schemas-microsoft-com:office:office" xmlns:r="http://schemas.openxmlformats.org/officeDocument/2006/relationships" xmlns:m="http://schemas.openxmlformats.org/officeDocument/2006/math" xmlns:v="urn:schemas-microsoft-com:vml" xmlns:wp14="http://schemas.microsoft.com/office/word/2010/wordprocessingDrawing" xmlns:wp="http://schemas.openxmlformats.org/drawingml/2006/wordprocessingDrawing" xmlns:w10="urn:schemas-microsoft-com:office:word" xmlns:w="http://schemas.openxmlformats.org/wordprocessingml/2006/main" xmlns:w14="http://schemas.microsoft.com/office/word/2010/wordml" xmlns:w15="http://schemas.microsoft.com/office/word/2012/wordml" xmlns:w16cid="http://schemas.microsoft.com/office/word/2016/wordml/cid" xmlns:w16se="http://schemas.microsoft.com/office/word/2015/wordml/symex" xmlns:wpg="http://schemas.microsoft.com/office/word/2010/wordprocessingGroup" xmlns:wpi="http://schemas.microsoft.com/office/word/2010/wordprocessingInk" xmlns:wne="http://schemas.microsoft.com/office/word/2006/wordml" xmlns:wps="http://schemas.microsoft.com/office/word/2010/wordprocessingShape" mc:Ignorable="w14 w15 w16se w16cid wp14">
-  <w:comment w:id="26" w:author="Dan Olson" w:date="2019-03-11T09:28:00Z" w:initials="DO">
+<w:comments xmlns:wpc="http://schemas.microsoft.com/office/word/2010/wordprocessingCanvas" xmlns:mo="http://schemas.microsoft.com/office/mac/office/2008/main" xmlns:mc="http://schemas.openxmlformats.org/markup-compatibility/2006" xmlns:mv="urn:schemas-microsoft-com:mac:vml" xmlns:o="urn:schemas-microsoft-com:office:office" xmlns:r="http://schemas.openxmlformats.org/officeDocument/2006/relationships" xmlns:m="http://schemas.openxmlformats.org/officeDocument/2006/math" xmlns:v="urn:schemas-microsoft-com:vml" xmlns:wp14="http://schemas.microsoft.com/office/word/2010/wordprocessingDrawing" xmlns:wp="http://schemas.openxmlformats.org/drawingml/2006/wordprocessingDrawing" xmlns:w10="urn:schemas-microsoft-com:office:word" xmlns:w="http://schemas.openxmlformats.org/wordprocessingml/2006/main" xmlns:w14="http://schemas.microsoft.com/office/word/2010/wordml" xmlns:w15="http://schemas.microsoft.com/office/word/2012/wordml" xmlns:wpg="http://schemas.microsoft.com/office/word/2010/wordprocessingGroup" xmlns:wpi="http://schemas.microsoft.com/office/word/2010/wordprocessingInk" xmlns:wne="http://schemas.microsoft.com/office/word/2006/wordml" xmlns:wps="http://schemas.microsoft.com/office/word/2010/wordprocessingShape" mc:Ignorable="w14 w15 wp14">
+  <w:comment w:id="0" w:author="Dan Olson" w:date="2019-03-11T09:28:00Z" w:initials="DO">
     <w:p>
       <w:pPr>
         <w:pStyle w:val="CommentText"/>
@@ -32964,7 +32701,7 @@
       </w:r>
     </w:p>
   </w:comment>
-  <w:comment w:id="27" w:author="Dan Olson" w:date="2019-03-11T09:27:00Z" w:initials="DO">
+  <w:comment w:id="1" w:author="Dan Olson" w:date="2019-03-11T09:27:00Z" w:initials="DO">
     <w:p>
       <w:pPr>
         <w:pStyle w:val="CommentText"/>
@@ -32976,19 +32713,11 @@
         <w:annotationRef/>
       </w:r>
       <w:r>
-        <w:t xml:space="preserve">20% seems </w:t>
-      </w:r>
-      <w:proofErr w:type="gramStart"/>
-      <w:r>
-        <w:t>fairly conservative</w:t>
-      </w:r>
-      <w:proofErr w:type="gramEnd"/>
-      <w:r>
-        <w:t xml:space="preserve"> to me, which is why I reworded this.</w:t>
+        <w:t>20% seems fairly conservative to me, which is why I reworded this.</w:t>
       </w:r>
     </w:p>
   </w:comment>
-  <w:comment w:id="30" w:author="Dan Olson" w:date="2019-03-11T09:30:00Z" w:initials="DO">
+  <w:comment w:id="2" w:author="Dan Olson" w:date="2019-03-11T09:30:00Z" w:initials="DO">
     <w:p>
       <w:pPr>
         <w:pStyle w:val="CommentText"/>
@@ -33026,19 +32755,11 @@
         <w:pStyle w:val="CommentText"/>
       </w:pPr>
       <w:r>
-        <w:t xml:space="preserve">Time = 2hr, </w:t>
-      </w:r>
-      <w:proofErr w:type="spellStart"/>
-      <w:r>
-        <w:t>etoh</w:t>
-      </w:r>
-      <w:proofErr w:type="spellEnd"/>
-      <w:r>
-        <w:t xml:space="preserve"> = XX M</w:t>
+        <w:t>Time = 2hr, etoh = XX M</w:t>
       </w:r>
     </w:p>
   </w:comment>
-  <w:comment w:id="31" w:author="Dan Olson" w:date="2019-03-11T09:34:00Z" w:initials="DO">
+  <w:comment w:id="3" w:author="Dan Olson" w:date="2019-03-11T09:34:00Z" w:initials="DO">
     <w:p>
       <w:pPr>
         <w:pStyle w:val="CommentText"/>
@@ -33054,7 +32775,7 @@
       </w:r>
     </w:p>
   </w:comment>
-  <w:comment w:id="34" w:author="Dan Olson" w:date="2019-03-11T09:47:00Z" w:initials="DO">
+  <w:comment w:id="4" w:author="Dan Olson" w:date="2019-03-11T09:38:00Z" w:initials="DO">
     <w:p>
       <w:pPr>
         <w:pStyle w:val="CommentText"/>
@@ -33066,19 +32787,11 @@
         <w:annotationRef/>
       </w:r>
       <w:r>
-        <w:t xml:space="preserve">I liked the figure you made for </w:t>
-      </w:r>
-      <w:proofErr w:type="gramStart"/>
-      <w:r>
-        <w:t>this, and</w:t>
-      </w:r>
-      <w:proofErr w:type="gramEnd"/>
-      <w:r>
-        <w:t xml:space="preserve"> think it should at least be included as a supplementary figure.</w:t>
+        <w:t>And what pH? I think this is pH 7.0, but you should double check.</w:t>
       </w:r>
     </w:p>
   </w:comment>
-  <w:comment w:id="35" w:author="Dan Olson" w:date="2019-03-11T09:38:00Z" w:initials="DO">
+  <w:comment w:id="5" w:author="Dan Olson" w:date="2019-03-11T09:39:00Z" w:initials="DO">
     <w:p>
       <w:pPr>
         <w:pStyle w:val="CommentText"/>
@@ -33090,11 +32803,11 @@
         <w:annotationRef/>
       </w:r>
       <w:r>
-        <w:t>And what pH? I think this is pH 7.0, but you should double check.</w:t>
+        <w:t>For this sort of comparison, I prefer to leave the units the same for both things, so it’s obvious that we’re talking about a very large change, and not a typo in the units.</w:t>
       </w:r>
     </w:p>
   </w:comment>
-  <w:comment w:id="36" w:author="Dan Olson" w:date="2019-03-11T09:39:00Z" w:initials="DO">
+  <w:comment w:id="6" w:author="Dan Olson" w:date="2019-03-11T09:43:00Z" w:initials="DO">
     <w:p>
       <w:pPr>
         <w:pStyle w:val="CommentText"/>
@@ -33106,30 +32819,11 @@
         <w:annotationRef/>
       </w:r>
       <w:r>
-        <w:t xml:space="preserve">For this sort of comparison, I prefer to leave the units the same for </w:t>
-      </w:r>
-      <w:r>
-        <w:t>both things, so it’s obvious that we’re talking about a very large change, and not a typo in the units.</w:t>
+        <w:t>Where does this number come from?</w:t>
       </w:r>
     </w:p>
   </w:comment>
-  <w:comment w:id="45" w:author="Dan Olson" w:date="2019-03-11T09:43:00Z" w:initials="DO">
-    <w:p>
-      <w:pPr>
-        <w:pStyle w:val="CommentText"/>
-      </w:pPr>
-      <w:r>
-        <w:rPr>
-          <w:rStyle w:val="CommentReference"/>
-        </w:rPr>
-        <w:annotationRef/>
-      </w:r>
-      <w:r>
-        <w:t>Where does this number come from?</w:t>
-      </w:r>
-    </w:p>
-  </w:comment>
-  <w:comment w:id="46" w:author="Dan Olson" w:date="2019-03-11T09:49:00Z" w:initials="DO">
+  <w:comment w:id="7" w:author="Dan Olson" w:date="2019-03-11T09:49:00Z" w:initials="DO">
     <w:p>
       <w:pPr>
         <w:pStyle w:val="CommentText"/>
@@ -33149,12 +32843,11 @@
 </file>
 
 <file path=word/commentsExtended.xml><?xml version="1.0" encoding="utf-8"?>
-<w15:commentsEx xmlns:wpc="http://schemas.microsoft.com/office/word/2010/wordprocessingCanvas" xmlns:cx="http://schemas.microsoft.com/office/drawing/2014/chartex" xmlns:cx1="http://schemas.microsoft.com/office/drawing/2015/9/8/chartex" xmlns:cx2="http://schemas.microsoft.com/office/drawing/2015/10/21/chartex" xmlns:cx3="http://schemas.microsoft.com/office/drawing/2016/5/9/chartex" xmlns:cx4="http://schemas.microsoft.com/office/drawing/2016/5/10/chartex" xmlns:cx5="http://schemas.microsoft.com/office/drawing/2016/5/11/chartex" xmlns:cx6="http://schemas.microsoft.com/office/drawing/2016/5/12/chartex" xmlns:cx7="http://schemas.microsoft.com/office/drawing/2016/5/13/chartex" xmlns:cx8="http://schemas.microsoft.com/office/drawing/2016/5/14/chartex" xmlns:mc="http://schemas.openxmlformats.org/markup-compatibility/2006" xmlns:aink="http://schemas.microsoft.com/office/drawing/2016/ink" xmlns:am3d="http://schemas.microsoft.com/office/drawing/2017/model3d" xmlns:o="urn:schemas-microsoft-com:office:office" xmlns:r="http://schemas.openxmlformats.org/officeDocument/2006/relationships" xmlns:m="http://schemas.openxmlformats.org/officeDocument/2006/math" xmlns:v="urn:schemas-microsoft-com:vml" xmlns:wp14="http://schemas.microsoft.com/office/word/2010/wordprocessingDrawing" xmlns:wp="http://schemas.openxmlformats.org/drawingml/2006/wordprocessingDrawing" xmlns:w10="urn:schemas-microsoft-com:office:word" xmlns:w="http://schemas.openxmlformats.org/wordprocessingml/2006/main" xmlns:w14="http://schemas.microsoft.com/office/word/2010/wordml" xmlns:w15="http://schemas.microsoft.com/office/word/2012/wordml" xmlns:w16cid="http://schemas.microsoft.com/office/word/2016/wordml/cid" xmlns:w16se="http://schemas.microsoft.com/office/word/2015/wordml/symex" xmlns:wpg="http://schemas.microsoft.com/office/word/2010/wordprocessingGroup" xmlns:wpi="http://schemas.microsoft.com/office/word/2010/wordprocessingInk" xmlns:wne="http://schemas.microsoft.com/office/word/2006/wordml" xmlns:wps="http://schemas.microsoft.com/office/word/2010/wordprocessingShape" mc:Ignorable="w14 w15 w16se w16cid wp14">
+<w15:commentsEx xmlns:wpc="http://schemas.microsoft.com/office/word/2010/wordprocessingCanvas" xmlns:mo="http://schemas.microsoft.com/office/mac/office/2008/main" xmlns:mc="http://schemas.openxmlformats.org/markup-compatibility/2006" xmlns:mv="urn:schemas-microsoft-com:mac:vml" xmlns:o="urn:schemas-microsoft-com:office:office" xmlns:r="http://schemas.openxmlformats.org/officeDocument/2006/relationships" xmlns:m="http://schemas.openxmlformats.org/officeDocument/2006/math" xmlns:v="urn:schemas-microsoft-com:vml" xmlns:wp14="http://schemas.microsoft.com/office/word/2010/wordprocessingDrawing" xmlns:wp="http://schemas.openxmlformats.org/drawingml/2006/wordprocessingDrawing" xmlns:w10="urn:schemas-microsoft-com:office:word" xmlns:w="http://schemas.openxmlformats.org/wordprocessingml/2006/main" xmlns:w14="http://schemas.microsoft.com/office/word/2010/wordml" xmlns:w15="http://schemas.microsoft.com/office/word/2012/wordml" xmlns:wpg="http://schemas.microsoft.com/office/word/2010/wordprocessingGroup" xmlns:wpi="http://schemas.microsoft.com/office/word/2010/wordprocessingInk" xmlns:wne="http://schemas.microsoft.com/office/word/2006/wordml" xmlns:wps="http://schemas.microsoft.com/office/word/2010/wordprocessingShape" mc:Ignorable="w14 w15 wp14">
   <w15:commentEx w15:paraId="64B85162" w15:done="0"/>
   <w15:commentEx w15:paraId="03AC562E" w15:done="0"/>
   <w15:commentEx w15:paraId="5FC2CCBF" w15:done="0"/>
   <w15:commentEx w15:paraId="3C4808AB" w15:done="0"/>
-  <w15:commentEx w15:paraId="1CB0838D" w15:done="0"/>
   <w15:commentEx w15:paraId="7EA72852" w15:done="0"/>
   <w15:commentEx w15:paraId="1685A2B4" w15:done="0"/>
   <w15:commentEx w15:paraId="00013C15" w15:done="0"/>
@@ -33177,7 +32870,7 @@
 </file>
 
 <file path=word/endnotes.xml><?xml version="1.0" encoding="utf-8"?>
-<w:endnotes xmlns:wpc="http://schemas.microsoft.com/office/word/2010/wordprocessingCanvas" xmlns:cx="http://schemas.microsoft.com/office/drawing/2014/chartex" xmlns:cx1="http://schemas.microsoft.com/office/drawing/2015/9/8/chartex" xmlns:cx2="http://schemas.microsoft.com/office/drawing/2015/10/21/chartex" xmlns:cx3="http://schemas.microsoft.com/office/drawing/2016/5/9/chartex" xmlns:cx4="http://schemas.microsoft.com/office/drawing/2016/5/10/chartex" xmlns:cx5="http://schemas.microsoft.com/office/drawing/2016/5/11/chartex" xmlns:cx6="http://schemas.microsoft.com/office/drawing/2016/5/12/chartex" xmlns:cx7="http://schemas.microsoft.com/office/drawing/2016/5/13/chartex" xmlns:cx8="http://schemas.microsoft.com/office/drawing/2016/5/14/chartex" xmlns:mc="http://schemas.openxmlformats.org/markup-compatibility/2006" xmlns:aink="http://schemas.microsoft.com/office/drawing/2016/ink" xmlns:am3d="http://schemas.microsoft.com/office/drawing/2017/model3d" xmlns:o="urn:schemas-microsoft-com:office:office" xmlns:r="http://schemas.openxmlformats.org/officeDocument/2006/relationships" xmlns:m="http://schemas.openxmlformats.org/officeDocument/2006/math" xmlns:v="urn:schemas-microsoft-com:vml" xmlns:wp14="http://schemas.microsoft.com/office/word/2010/wordprocessingDrawing" xmlns:wp="http://schemas.openxmlformats.org/drawingml/2006/wordprocessingDrawing" xmlns:w10="urn:schemas-microsoft-com:office:word" xmlns:w="http://schemas.openxmlformats.org/wordprocessingml/2006/main" xmlns:w14="http://schemas.microsoft.com/office/word/2010/wordml" xmlns:w15="http://schemas.microsoft.com/office/word/2012/wordml" xmlns:w16cid="http://schemas.microsoft.com/office/word/2016/wordml/cid" xmlns:w16se="http://schemas.microsoft.com/office/word/2015/wordml/symex" xmlns:wpg="http://schemas.microsoft.com/office/word/2010/wordprocessingGroup" xmlns:wpi="http://schemas.microsoft.com/office/word/2010/wordprocessingInk" xmlns:wne="http://schemas.microsoft.com/office/word/2006/wordml" xmlns:wps="http://schemas.microsoft.com/office/word/2010/wordprocessingShape" mc:Ignorable="w14 w15 w16se w16cid wp14">
+<w:endnotes xmlns:wpc="http://schemas.microsoft.com/office/word/2010/wordprocessingCanvas" xmlns:mo="http://schemas.microsoft.com/office/mac/office/2008/main" xmlns:mc="http://schemas.openxmlformats.org/markup-compatibility/2006" xmlns:mv="urn:schemas-microsoft-com:mac:vml" xmlns:o="urn:schemas-microsoft-com:office:office" xmlns:r="http://schemas.openxmlformats.org/officeDocument/2006/relationships" xmlns:m="http://schemas.openxmlformats.org/officeDocument/2006/math" xmlns:v="urn:schemas-microsoft-com:vml" xmlns:wp14="http://schemas.microsoft.com/office/word/2010/wordprocessingDrawing" xmlns:wp="http://schemas.openxmlformats.org/drawingml/2006/wordprocessingDrawing" xmlns:w10="urn:schemas-microsoft-com:office:word" xmlns:w="http://schemas.openxmlformats.org/wordprocessingml/2006/main" xmlns:w14="http://schemas.microsoft.com/office/word/2010/wordml" xmlns:w15="http://schemas.microsoft.com/office/word/2012/wordml" xmlns:wpg="http://schemas.microsoft.com/office/word/2010/wordprocessingGroup" xmlns:wpi="http://schemas.microsoft.com/office/word/2010/wordprocessingInk" xmlns:wne="http://schemas.microsoft.com/office/word/2006/wordml" xmlns:wps="http://schemas.microsoft.com/office/word/2010/wordprocessingShape" mc:Ignorable="w14 w15 wp14">
   <w:endnote w:type="separator" w:id="-1">
     <w:p>
       <w:r>
@@ -33196,7 +32889,7 @@
 </file>
 
 <file path=word/footer1.xml><?xml version="1.0" encoding="utf-8"?>
-<w:ftr xmlns:wpc="http://schemas.microsoft.com/office/word/2010/wordprocessingCanvas" xmlns:cx="http://schemas.microsoft.com/office/drawing/2014/chartex" xmlns:cx1="http://schemas.microsoft.com/office/drawing/2015/9/8/chartex" xmlns:cx2="http://schemas.microsoft.com/office/drawing/2015/10/21/chartex" xmlns:cx3="http://schemas.microsoft.com/office/drawing/2016/5/9/chartex" xmlns:cx4="http://schemas.microsoft.com/office/drawing/2016/5/10/chartex" xmlns:cx5="http://schemas.microsoft.com/office/drawing/2016/5/11/chartex" xmlns:cx6="http://schemas.microsoft.com/office/drawing/2016/5/12/chartex" xmlns:cx7="http://schemas.microsoft.com/office/drawing/2016/5/13/chartex" xmlns:cx8="http://schemas.microsoft.com/office/drawing/2016/5/14/chartex" xmlns:mc="http://schemas.openxmlformats.org/markup-compatibility/2006" xmlns:aink="http://schemas.microsoft.com/office/drawing/2016/ink" xmlns:am3d="http://schemas.microsoft.com/office/drawing/2017/model3d" xmlns:o="urn:schemas-microsoft-com:office:office" xmlns:r="http://schemas.openxmlformats.org/officeDocument/2006/relationships" xmlns:m="http://schemas.openxmlformats.org/officeDocument/2006/math" xmlns:v="urn:schemas-microsoft-com:vml" xmlns:wp14="http://schemas.microsoft.com/office/word/2010/wordprocessingDrawing" xmlns:wp="http://schemas.openxmlformats.org/drawingml/2006/wordprocessingDrawing" xmlns:w10="urn:schemas-microsoft-com:office:word" xmlns:w="http://schemas.openxmlformats.org/wordprocessingml/2006/main" xmlns:w14="http://schemas.microsoft.com/office/word/2010/wordml" xmlns:w15="http://schemas.microsoft.com/office/word/2012/wordml" xmlns:w16cid="http://schemas.microsoft.com/office/word/2016/wordml/cid" xmlns:w16se="http://schemas.microsoft.com/office/word/2015/wordml/symex" xmlns:wpg="http://schemas.microsoft.com/office/word/2010/wordprocessingGroup" xmlns:wpi="http://schemas.microsoft.com/office/word/2010/wordprocessingInk" xmlns:wne="http://schemas.microsoft.com/office/word/2006/wordml" xmlns:wps="http://schemas.microsoft.com/office/word/2010/wordprocessingShape" mc:Ignorable="w14 w15 w16se w16cid wp14">
+<w:ftr xmlns:wpc="http://schemas.microsoft.com/office/word/2010/wordprocessingCanvas" xmlns:mo="http://schemas.microsoft.com/office/mac/office/2008/main" xmlns:mc="http://schemas.openxmlformats.org/markup-compatibility/2006" xmlns:mv="urn:schemas-microsoft-com:mac:vml" xmlns:o="urn:schemas-microsoft-com:office:office" xmlns:r="http://schemas.openxmlformats.org/officeDocument/2006/relationships" xmlns:m="http://schemas.openxmlformats.org/officeDocument/2006/math" xmlns:v="urn:schemas-microsoft-com:vml" xmlns:wp14="http://schemas.microsoft.com/office/word/2010/wordprocessingDrawing" xmlns:wp="http://schemas.openxmlformats.org/drawingml/2006/wordprocessingDrawing" xmlns:w10="urn:schemas-microsoft-com:office:word" xmlns:w="http://schemas.openxmlformats.org/wordprocessingml/2006/main" xmlns:w14="http://schemas.microsoft.com/office/word/2010/wordml" xmlns:w15="http://schemas.microsoft.com/office/word/2012/wordml" xmlns:wpg="http://schemas.microsoft.com/office/word/2010/wordprocessingGroup" xmlns:wpi="http://schemas.microsoft.com/office/word/2010/wordprocessingInk" xmlns:wne="http://schemas.microsoft.com/office/word/2006/wordml" xmlns:wps="http://schemas.microsoft.com/office/word/2010/wordprocessingShape" mc:Ignorable="w14 w15 wp14">
   <w:p>
     <w:pPr>
       <w:pStyle w:val="Footer"/>
@@ -33225,7 +32918,7 @@
 </file>
 
 <file path=word/footnotes.xml><?xml version="1.0" encoding="utf-8"?>
-<w:footnotes xmlns:wpc="http://schemas.microsoft.com/office/word/2010/wordprocessingCanvas" xmlns:cx="http://schemas.microsoft.com/office/drawing/2014/chartex" xmlns:cx1="http://schemas.microsoft.com/office/drawing/2015/9/8/chartex" xmlns:cx2="http://schemas.microsoft.com/office/drawing/2015/10/21/chartex" xmlns:cx3="http://schemas.microsoft.com/office/drawing/2016/5/9/chartex" xmlns:cx4="http://schemas.microsoft.com/office/drawing/2016/5/10/chartex" xmlns:cx5="http://schemas.microsoft.com/office/drawing/2016/5/11/chartex" xmlns:cx6="http://schemas.microsoft.com/office/drawing/2016/5/12/chartex" xmlns:cx7="http://schemas.microsoft.com/office/drawing/2016/5/13/chartex" xmlns:cx8="http://schemas.microsoft.com/office/drawing/2016/5/14/chartex" xmlns:mc="http://schemas.openxmlformats.org/markup-compatibility/2006" xmlns:aink="http://schemas.microsoft.com/office/drawing/2016/ink" xmlns:am3d="http://schemas.microsoft.com/office/drawing/2017/model3d" xmlns:o="urn:schemas-microsoft-com:office:office" xmlns:r="http://schemas.openxmlformats.org/officeDocument/2006/relationships" xmlns:m="http://schemas.openxmlformats.org/officeDocument/2006/math" xmlns:v="urn:schemas-microsoft-com:vml" xmlns:wp14="http://schemas.microsoft.com/office/word/2010/wordprocessingDrawing" xmlns:wp="http://schemas.openxmlformats.org/drawingml/2006/wordprocessingDrawing" xmlns:w10="urn:schemas-microsoft-com:office:word" xmlns:w="http://schemas.openxmlformats.org/wordprocessingml/2006/main" xmlns:w14="http://schemas.microsoft.com/office/word/2010/wordml" xmlns:w15="http://schemas.microsoft.com/office/word/2012/wordml" xmlns:w16cid="http://schemas.microsoft.com/office/word/2016/wordml/cid" xmlns:w16se="http://schemas.microsoft.com/office/word/2015/wordml/symex" xmlns:wpg="http://schemas.microsoft.com/office/word/2010/wordprocessingGroup" xmlns:wpi="http://schemas.microsoft.com/office/word/2010/wordprocessingInk" xmlns:wne="http://schemas.microsoft.com/office/word/2006/wordml" xmlns:wps="http://schemas.microsoft.com/office/word/2010/wordprocessingShape" mc:Ignorable="w14 w15 w16se w16cid wp14">
+<w:footnotes xmlns:wpc="http://schemas.microsoft.com/office/word/2010/wordprocessingCanvas" xmlns:mo="http://schemas.microsoft.com/office/mac/office/2008/main" xmlns:mc="http://schemas.openxmlformats.org/markup-compatibility/2006" xmlns:mv="urn:schemas-microsoft-com:mac:vml" xmlns:o="urn:schemas-microsoft-com:office:office" xmlns:r="http://schemas.openxmlformats.org/officeDocument/2006/relationships" xmlns:m="http://schemas.openxmlformats.org/officeDocument/2006/math" xmlns:v="urn:schemas-microsoft-com:vml" xmlns:wp14="http://schemas.microsoft.com/office/word/2010/wordprocessingDrawing" xmlns:wp="http://schemas.openxmlformats.org/drawingml/2006/wordprocessingDrawing" xmlns:w10="urn:schemas-microsoft-com:office:word" xmlns:w="http://schemas.openxmlformats.org/wordprocessingml/2006/main" xmlns:w14="http://schemas.microsoft.com/office/word/2010/wordml" xmlns:w15="http://schemas.microsoft.com/office/word/2012/wordml" xmlns:wpg="http://schemas.microsoft.com/office/word/2010/wordprocessingGroup" xmlns:wpi="http://schemas.microsoft.com/office/word/2010/wordprocessingInk" xmlns:wne="http://schemas.microsoft.com/office/word/2006/wordml" xmlns:wps="http://schemas.microsoft.com/office/word/2010/wordprocessingShape" mc:Ignorable="w14 w15 wp14">
   <w:footnote w:type="separator" w:id="-1">
     <w:p>
       <w:r>
@@ -33244,8 +32937,8 @@
 </file>
 
 <file path=word/numbering.xml><?xml version="1.0" encoding="utf-8"?>
-<w:numbering xmlns:wpc="http://schemas.microsoft.com/office/word/2010/wordprocessingCanvas" xmlns:cx="http://schemas.microsoft.com/office/drawing/2014/chartex" xmlns:cx1="http://schemas.microsoft.com/office/drawing/2015/9/8/chartex" xmlns:cx2="http://schemas.microsoft.com/office/drawing/2015/10/21/chartex" xmlns:cx3="http://schemas.microsoft.com/office/drawing/2016/5/9/chartex" xmlns:cx4="http://schemas.microsoft.com/office/drawing/2016/5/10/chartex" xmlns:cx5="http://schemas.microsoft.com/office/drawing/2016/5/11/chartex" xmlns:cx6="http://schemas.microsoft.com/office/drawing/2016/5/12/chartex" xmlns:cx7="http://schemas.microsoft.com/office/drawing/2016/5/13/chartex" xmlns:cx8="http://schemas.microsoft.com/office/drawing/2016/5/14/chartex" xmlns:mc="http://schemas.openxmlformats.org/markup-compatibility/2006" xmlns:aink="http://schemas.microsoft.com/office/drawing/2016/ink" xmlns:am3d="http://schemas.microsoft.com/office/drawing/2017/model3d" xmlns:o="urn:schemas-microsoft-com:office:office" xmlns:r="http://schemas.openxmlformats.org/officeDocument/2006/relationships" xmlns:m="http://schemas.openxmlformats.org/officeDocument/2006/math" xmlns:v="urn:schemas-microsoft-com:vml" xmlns:wp14="http://schemas.microsoft.com/office/word/2010/wordprocessingDrawing" xmlns:wp="http://schemas.openxmlformats.org/drawingml/2006/wordprocessingDrawing" xmlns:w10="urn:schemas-microsoft-com:office:word" xmlns:w="http://schemas.openxmlformats.org/wordprocessingml/2006/main" xmlns:w14="http://schemas.microsoft.com/office/word/2010/wordml" xmlns:w15="http://schemas.microsoft.com/office/word/2012/wordml" xmlns:w16cid="http://schemas.microsoft.com/office/word/2016/wordml/cid" xmlns:w16se="http://schemas.microsoft.com/office/word/2015/wordml/symex" xmlns:wpg="http://schemas.microsoft.com/office/word/2010/wordprocessingGroup" xmlns:wpi="http://schemas.microsoft.com/office/word/2010/wordprocessingInk" xmlns:wne="http://schemas.microsoft.com/office/word/2006/wordml" xmlns:wps="http://schemas.microsoft.com/office/word/2010/wordprocessingShape" mc:Ignorable="w14 w15 w16se w16cid wp14">
-  <w:abstractNum w:abstractNumId="0" w15:restartNumberingAfterBreak="0">
+<w:numbering xmlns:wpc="http://schemas.microsoft.com/office/word/2010/wordprocessingCanvas" xmlns:mo="http://schemas.microsoft.com/office/mac/office/2008/main" xmlns:mc="http://schemas.openxmlformats.org/markup-compatibility/2006" xmlns:mv="urn:schemas-microsoft-com:mac:vml" xmlns:o="urn:schemas-microsoft-com:office:office" xmlns:r="http://schemas.openxmlformats.org/officeDocument/2006/relationships" xmlns:m="http://schemas.openxmlformats.org/officeDocument/2006/math" xmlns:v="urn:schemas-microsoft-com:vml" xmlns:wp14="http://schemas.microsoft.com/office/word/2010/wordprocessingDrawing" xmlns:wp="http://schemas.openxmlformats.org/drawingml/2006/wordprocessingDrawing" xmlns:w10="urn:schemas-microsoft-com:office:word" xmlns:w="http://schemas.openxmlformats.org/wordprocessingml/2006/main" xmlns:w14="http://schemas.microsoft.com/office/word/2010/wordml" xmlns:w15="http://schemas.microsoft.com/office/word/2012/wordml" xmlns:wpg="http://schemas.microsoft.com/office/word/2010/wordprocessingGroup" xmlns:wpi="http://schemas.microsoft.com/office/word/2010/wordprocessingInk" xmlns:wne="http://schemas.microsoft.com/office/word/2006/wordml" xmlns:wps="http://schemas.microsoft.com/office/word/2010/wordprocessingShape" mc:Ignorable="w14 w15 wp14">
+  <w:abstractNum w:abstractNumId="0">
     <w:nsid w:val="FFFFFF1D"/>
     <w:multiLevelType w:val="multilevel"/>
     <w:tmpl w:val="8D32526A"/>
@@ -33385,7 +33078,7 @@
       </w:rPr>
     </w:lvl>
   </w:abstractNum>
-  <w:abstractNum w:abstractNumId="1" w15:restartNumberingAfterBreak="0">
+  <w:abstractNum w:abstractNumId="1">
     <w:nsid w:val="0AA63421"/>
     <w:multiLevelType w:val="hybridMultilevel"/>
     <w:tmpl w:val="848A36E0"/>
@@ -33474,7 +33167,7 @@
       </w:pPr>
     </w:lvl>
   </w:abstractNum>
-  <w:abstractNum w:abstractNumId="2" w15:restartNumberingAfterBreak="0">
+  <w:abstractNum w:abstractNumId="2">
     <w:nsid w:val="0EAF01E6"/>
     <w:multiLevelType w:val="hybridMultilevel"/>
     <w:tmpl w:val="8DFEE112"/>
@@ -33563,7 +33256,7 @@
       </w:pPr>
     </w:lvl>
   </w:abstractNum>
-  <w:abstractNum w:abstractNumId="3" w15:restartNumberingAfterBreak="0">
+  <w:abstractNum w:abstractNumId="3">
     <w:nsid w:val="62FD53C6"/>
     <w:multiLevelType w:val="hybridMultilevel"/>
     <w:tmpl w:val="A76456D6"/>
@@ -33652,7 +33345,7 @@
       </w:pPr>
     </w:lvl>
   </w:abstractNum>
-  <w:abstractNum w:abstractNumId="4" w15:restartNumberingAfterBreak="0">
+  <w:abstractNum w:abstractNumId="4">
     <w:nsid w:val="6C677480"/>
     <w:multiLevelType w:val="hybridMultilevel"/>
     <w:tmpl w:val="7FB01AB6"/>
@@ -33741,7 +33434,7 @@
       </w:pPr>
     </w:lvl>
   </w:abstractNum>
-  <w:abstractNum w:abstractNumId="5" w15:restartNumberingAfterBreak="0">
+  <w:abstractNum w:abstractNumId="5">
     <w:nsid w:val="7C3B3FFA"/>
     <w:multiLevelType w:val="hybridMultilevel"/>
     <w:tmpl w:val="59963862"/>
@@ -33827,7 +33520,7 @@
       </w:pPr>
     </w:lvl>
   </w:abstractNum>
-  <w:abstractNum w:abstractNumId="6" w15:restartNumberingAfterBreak="0">
+  <w:abstractNum w:abstractNumId="6">
     <w:nsid w:val="7D8D6C26"/>
     <w:multiLevelType w:val="multilevel"/>
     <w:tmpl w:val="59F0CF84"/>
@@ -33976,7 +33669,7 @@
 </file>
 
 <file path=word/people.xml><?xml version="1.0" encoding="utf-8"?>
-<w15:people xmlns:wpc="http://schemas.microsoft.com/office/word/2010/wordprocessingCanvas" xmlns:cx="http://schemas.microsoft.com/office/drawing/2014/chartex" xmlns:cx1="http://schemas.microsoft.com/office/drawing/2015/9/8/chartex" xmlns:cx2="http://schemas.microsoft.com/office/drawing/2015/10/21/chartex" xmlns:cx3="http://schemas.microsoft.com/office/drawing/2016/5/9/chartex" xmlns:cx4="http://schemas.microsoft.com/office/drawing/2016/5/10/chartex" xmlns:cx5="http://schemas.microsoft.com/office/drawing/2016/5/11/chartex" xmlns:cx6="http://schemas.microsoft.com/office/drawing/2016/5/12/chartex" xmlns:cx7="http://schemas.microsoft.com/office/drawing/2016/5/13/chartex" xmlns:cx8="http://schemas.microsoft.com/office/drawing/2016/5/14/chartex" xmlns:mc="http://schemas.openxmlformats.org/markup-compatibility/2006" xmlns:aink="http://schemas.microsoft.com/office/drawing/2016/ink" xmlns:am3d="http://schemas.microsoft.com/office/drawing/2017/model3d" xmlns:o="urn:schemas-microsoft-com:office:office" xmlns:r="http://schemas.openxmlformats.org/officeDocument/2006/relationships" xmlns:m="http://schemas.openxmlformats.org/officeDocument/2006/math" xmlns:v="urn:schemas-microsoft-com:vml" xmlns:wp14="http://schemas.microsoft.com/office/word/2010/wordprocessingDrawing" xmlns:wp="http://schemas.openxmlformats.org/drawingml/2006/wordprocessingDrawing" xmlns:w10="urn:schemas-microsoft-com:office:word" xmlns:w="http://schemas.openxmlformats.org/wordprocessingml/2006/main" xmlns:w14="http://schemas.microsoft.com/office/word/2010/wordml" xmlns:w15="http://schemas.microsoft.com/office/word/2012/wordml" xmlns:w16cid="http://schemas.microsoft.com/office/word/2016/wordml/cid" xmlns:w16se="http://schemas.microsoft.com/office/word/2015/wordml/symex" xmlns:wpg="http://schemas.microsoft.com/office/word/2010/wordprocessingGroup" xmlns:wpi="http://schemas.microsoft.com/office/word/2010/wordprocessingInk" xmlns:wne="http://schemas.microsoft.com/office/word/2006/wordml" xmlns:wps="http://schemas.microsoft.com/office/word/2010/wordprocessingShape" mc:Ignorable="w14 w15 w16se w16cid wp14">
+<w15:people xmlns:wpc="http://schemas.microsoft.com/office/word/2010/wordprocessingCanvas" xmlns:mo="http://schemas.microsoft.com/office/mac/office/2008/main" xmlns:mc="http://schemas.openxmlformats.org/markup-compatibility/2006" xmlns:mv="urn:schemas-microsoft-com:mac:vml" xmlns:o="urn:schemas-microsoft-com:office:office" xmlns:r="http://schemas.openxmlformats.org/officeDocument/2006/relationships" xmlns:m="http://schemas.openxmlformats.org/officeDocument/2006/math" xmlns:v="urn:schemas-microsoft-com:vml" xmlns:wp14="http://schemas.microsoft.com/office/word/2010/wordprocessingDrawing" xmlns:wp="http://schemas.openxmlformats.org/drawingml/2006/wordprocessingDrawing" xmlns:w10="urn:schemas-microsoft-com:office:word" xmlns:w="http://schemas.openxmlformats.org/wordprocessingml/2006/main" xmlns:w14="http://schemas.microsoft.com/office/word/2010/wordml" xmlns:w15="http://schemas.microsoft.com/office/word/2012/wordml" xmlns:wpg="http://schemas.microsoft.com/office/word/2010/wordprocessingGroup" xmlns:wpi="http://schemas.microsoft.com/office/word/2010/wordprocessingInk" xmlns:wne="http://schemas.microsoft.com/office/word/2006/wordml" xmlns:wps="http://schemas.microsoft.com/office/word/2010/wordprocessingShape" mc:Ignorable="w14 w15 wp14">
   <w15:person w15:author="Dan Olson">
     <w15:presenceInfo w15:providerId="Windows Live" w15:userId="91c996b4b8adddfc"/>
   </w15:person>
@@ -33984,7 +33677,7 @@
 </file>
 
 <file path=word/styles.xml><?xml version="1.0" encoding="utf-8"?>
-<w:styles xmlns:mc="http://schemas.openxmlformats.org/markup-compatibility/2006" xmlns:r="http://schemas.openxmlformats.org/officeDocument/2006/relationships" xmlns:w="http://schemas.openxmlformats.org/wordprocessingml/2006/main" xmlns:w14="http://schemas.microsoft.com/office/word/2010/wordml" xmlns:w15="http://schemas.microsoft.com/office/word/2012/wordml" xmlns:w16cid="http://schemas.microsoft.com/office/word/2016/wordml/cid" xmlns:w16se="http://schemas.microsoft.com/office/word/2015/wordml/symex" mc:Ignorable="w14 w15 w16se w16cid">
+<w:styles xmlns:mc="http://schemas.openxmlformats.org/markup-compatibility/2006" xmlns:r="http://schemas.openxmlformats.org/officeDocument/2006/relationships" xmlns:w="http://schemas.openxmlformats.org/wordprocessingml/2006/main" xmlns:w14="http://schemas.microsoft.com/office/word/2010/wordml" xmlns:w15="http://schemas.microsoft.com/office/word/2012/wordml" mc:Ignorable="w14 w15">
   <w:docDefaults>
     <w:rPrDefault>
       <w:rPr>
@@ -33996,7 +33689,7 @@
     </w:rPrDefault>
     <w:pPrDefault/>
   </w:docDefaults>
-  <w:latentStyles w:defLockedState="0" w:defUIPriority="99" w:defSemiHidden="0" w:defUnhideWhenUsed="0" w:defQFormat="0" w:count="375">
+  <w:latentStyles w:defLockedState="0" w:defUIPriority="99" w:defSemiHidden="0" w:defUnhideWhenUsed="0" w:defQFormat="0" w:count="382">
     <w:lsdException w:name="Normal" w:uiPriority="0" w:qFormat="1"/>
     <w:lsdException w:name="heading 1" w:uiPriority="9" w:qFormat="1"/>
     <w:lsdException w:name="heading 2" w:semiHidden="1" w:uiPriority="9" w:unhideWhenUsed="1" w:qFormat="1"/>
@@ -34788,6 +34481,7 @@
       <w:lang w:eastAsia="ko-KR" w:bidi="ar-SA"/>
     </w:rPr>
     <w:tblPr>
+      <w:tblInd w:w="0" w:type="dxa"/>
       <w:tblBorders>
         <w:top w:val="single" w:sz="4" w:space="0" w:color="auto"/>
         <w:left w:val="single" w:sz="4" w:space="0" w:color="auto"/>
@@ -34796,6 +34490,12 @@
         <w:insideH w:val="single" w:sz="4" w:space="0" w:color="auto"/>
         <w:insideV w:val="single" w:sz="4" w:space="0" w:color="auto"/>
       </w:tblBorders>
+      <w:tblCellMar>
+        <w:top w:w="0" w:type="dxa"/>
+        <w:left w:w="108" w:type="dxa"/>
+        <w:bottom w:w="0" w:type="dxa"/>
+        <w:right w:w="108" w:type="dxa"/>
+      </w:tblCellMar>
     </w:tblPr>
   </w:style>
   <w:style w:type="character" w:styleId="FootnoteReference">
@@ -34827,6 +34527,13 @@
     <w:tblPr>
       <w:tblStyleRowBandSize w:val="1"/>
       <w:tblStyleColBandSize w:val="1"/>
+      <w:tblInd w:w="0" w:type="dxa"/>
+      <w:tblCellMar>
+        <w:top w:w="0" w:type="dxa"/>
+        <w:left w:w="108" w:type="dxa"/>
+        <w:bottom w:w="0" w:type="dxa"/>
+        <w:right w:w="108" w:type="dxa"/>
+      </w:tblCellMar>
     </w:tblPr>
     <w:tblStylePr w:type="firstRow">
       <w:rPr>
@@ -35247,7 +34954,7 @@
 </file>
 
 <file path=customXml/itemProps1.xml><?xml version="1.0" encoding="utf-8"?>
-<ds:datastoreItem xmlns:ds="http://schemas.openxmlformats.org/officeDocument/2006/customXml" ds:itemID="{BEC5EE65-56F9-4996-BFDE-A5761AE3F2CB}">
+<ds:datastoreItem xmlns:ds="http://schemas.openxmlformats.org/officeDocument/2006/customXml" ds:itemID="{E4404DEA-47BE-F54B-975B-22BD2679E3A0}">
   <ds:schemaRefs>
     <ds:schemaRef ds:uri="http://schemas.openxmlformats.org/officeDocument/2006/bibliography"/>
   </ds:schemaRefs>

</xml_diff>